<commit_message>
1.4 ide and languages
</commit_message>
<xml_diff>
--- a/Diploma.docx
+++ b/Diploma.docx
@@ -117,8 +117,6 @@
       <w:r>
         <w:br/>
       </w:r>
-      <w:bookmarkStart w:id="1" w:name="_GoBack"/>
-      <w:bookmarkEnd w:id="1"/>
       <w:r>
         <w:rPr>
           <w:lang w:val="en-US"/>
@@ -652,11 +650,11 @@
       <w:pPr>
         <w:pStyle w:val="ac"/>
       </w:pPr>
-      <w:bookmarkStart w:id="2" w:name="_Hlk72710425"/>
+      <w:bookmarkStart w:id="1" w:name="_Hlk72710425"/>
       <w:r>
         <w:t xml:space="preserve">При надсиланні користувачем команди </w:t>
       </w:r>
-      <w:bookmarkEnd w:id="2"/>
+      <w:bookmarkEnd w:id="1"/>
       <w:r>
         <w:rPr>
           <w:lang w:val="ru-RU"/>
@@ -880,12 +878,12 @@
       <w:r>
         <w:t xml:space="preserve"> </w:t>
       </w:r>
-      <w:bookmarkStart w:id="3" w:name="_Hlk72712240"/>
+      <w:bookmarkStart w:id="2" w:name="_Hlk72712240"/>
       <w:r>
         <w:t>Допускається перелік ключових слів розділених комою.</w:t>
       </w:r>
     </w:p>
-    <w:bookmarkEnd w:id="3"/>
+    <w:bookmarkEnd w:id="2"/>
     <w:p>
       <w:pPr>
         <w:pStyle w:val="ac"/>
@@ -950,21 +948,19 @@
       <w:r>
         <w:t xml:space="preserve">має обов’язковий параметр </w:t>
       </w:r>
-      <w:proofErr w:type="spellStart"/>
       <w:r>
         <w:rPr>
           <w:lang w:val="en-US"/>
         </w:rPr>
         <w:t>kwd</w:t>
       </w:r>
-      <w:proofErr w:type="spellEnd"/>
       <w:r>
         <w:t xml:space="preserve"> – </w:t>
       </w:r>
       <w:r>
         <w:t xml:space="preserve">ключове слово, шаблон відповідний якому має бути видалений. </w:t>
       </w:r>
-      <w:bookmarkStart w:id="4" w:name="_Hlk72711860"/>
+      <w:bookmarkStart w:id="3" w:name="_Hlk72711860"/>
       <w:r>
         <w:t xml:space="preserve">Допускається перелік ключових слів розділених комою. </w:t>
       </w:r>
@@ -999,7 +995,7 @@
         <w:t>– індекс користувача з яким буде проводитися операція.</w:t>
       </w:r>
     </w:p>
-    <w:bookmarkEnd w:id="4"/>
+    <w:bookmarkEnd w:id="3"/>
     <w:p>
       <w:pPr>
         <w:pStyle w:val="ac"/>
@@ -1492,6 +1488,438 @@
       <w:pPr>
         <w:pStyle w:val="ac"/>
       </w:pPr>
+      <w:r>
+        <w:t xml:space="preserve">Для розробки </w:t>
+      </w:r>
+      <w:r>
+        <w:rPr>
+          <w:lang w:val="en-US"/>
+        </w:rPr>
+        <w:t>Telegram</w:t>
+      </w:r>
+      <w:r>
+        <w:t xml:space="preserve"> </w:t>
+      </w:r>
+      <w:r>
+        <w:t xml:space="preserve">боту використовувалося середовище розробки </w:t>
+      </w:r>
+      <w:r>
+        <w:rPr>
+          <w:lang w:val="en-US"/>
+        </w:rPr>
+        <w:t>PyCharm</w:t>
+      </w:r>
+      <w:r>
+        <w:t xml:space="preserve"> 2020 </w:t>
+      </w:r>
+      <w:r>
+        <w:t xml:space="preserve">від компанії </w:t>
+      </w:r>
+      <w:r>
+        <w:rPr>
+          <w:lang w:val="en-US"/>
+        </w:rPr>
+        <w:t>JetBrains</w:t>
+      </w:r>
+      <w:r>
+        <w:t>.</w:t>
+      </w:r>
+    </w:p>
+    <w:p>
+      <w:pPr>
+        <w:pStyle w:val="ac"/>
+      </w:pPr>
+      <w:r>
+        <w:rPr>
+          <w:lang w:val="en-US"/>
+        </w:rPr>
+        <w:t>PyCharm</w:t>
+      </w:r>
+      <w:r>
+        <w:t xml:space="preserve"> </w:t>
+      </w:r>
+      <w:r>
+        <w:t>–</w:t>
+      </w:r>
+      <w:r>
+        <w:t xml:space="preserve"> це спеціальне інтегроване середовище розробки </w:t>
+      </w:r>
+      <w:r>
+        <w:rPr>
+          <w:lang w:val="en-US"/>
+        </w:rPr>
+        <w:t>Python</w:t>
+      </w:r>
+      <w:r>
+        <w:t xml:space="preserve"> (</w:t>
+      </w:r>
+      <w:r>
+        <w:rPr>
+          <w:lang w:val="en-US"/>
+        </w:rPr>
+        <w:t>IDE</w:t>
+      </w:r>
+      <w:r>
+        <w:t xml:space="preserve">), що забезпечує широкий спектр важливих інструментів для розробників </w:t>
+      </w:r>
+      <w:r>
+        <w:rPr>
+          <w:lang w:val="en-US"/>
+        </w:rPr>
+        <w:t>Python</w:t>
+      </w:r>
+      <w:r>
+        <w:t xml:space="preserve">, тісно інтегрованих для створення зручного середовища для продуктивного розвитку </w:t>
+      </w:r>
+      <w:r>
+        <w:rPr>
+          <w:lang w:val="en-US"/>
+        </w:rPr>
+        <w:t>Python</w:t>
+      </w:r>
+      <w:r>
+        <w:t>, Інтернету та науки про дані. [https://www.jetbrains.com/help/pycharm/quick-start-guide.html</w:t>
+      </w:r>
+      <w:r>
+        <w:t>]</w:t>
+      </w:r>
+    </w:p>
+    <w:p>
+      <w:pPr>
+        <w:pStyle w:val="ac"/>
+        <w:rPr>
+          <w:lang w:val="en-US"/>
+        </w:rPr>
+      </w:pPr>
+      <w:r>
+        <w:t xml:space="preserve">Для моделювання бази даних використовувався додаток </w:t>
+      </w:r>
+      <w:r>
+        <w:rPr>
+          <w:lang w:val="en-US"/>
+        </w:rPr>
+        <w:t>MongoDB</w:t>
+      </w:r>
+      <w:r>
+        <w:rPr>
+          <w:lang w:val="ru-RU"/>
+        </w:rPr>
+        <w:t xml:space="preserve"> </w:t>
+      </w:r>
+      <w:r>
+        <w:rPr>
+          <w:lang w:val="en-US"/>
+        </w:rPr>
+        <w:t>Compass</w:t>
+      </w:r>
+    </w:p>
+    <w:p>
+      <w:pPr>
+        <w:pStyle w:val="ac"/>
+        <w:rPr>
+          <w:lang w:val="ru-RU"/>
+        </w:rPr>
+      </w:pPr>
+      <w:r>
+        <w:rPr>
+          <w:lang w:val="en-US"/>
+        </w:rPr>
+        <w:t>MongoDB Compass</w:t>
+      </w:r>
+      <w:r>
+        <w:rPr>
+          <w:lang w:val="en-US"/>
+        </w:rPr>
+        <w:t xml:space="preserve"> </w:t>
+      </w:r>
+      <w:r>
+        <w:t xml:space="preserve">– графічний інтерфейс для роботи з </w:t>
+      </w:r>
+      <w:r>
+        <w:rPr>
+          <w:lang w:val="en-US"/>
+        </w:rPr>
+        <w:t xml:space="preserve">MongoDB, </w:t>
+      </w:r>
+      <w:r>
+        <w:t xml:space="preserve">що дозволяє робити всі базові операції </w:t>
+      </w:r>
+      <w:r>
+        <w:rPr>
+          <w:lang w:val="en-US"/>
+        </w:rPr>
+        <w:t xml:space="preserve">CRUD, </w:t>
+      </w:r>
+      <w:r>
+        <w:t>переглядати та оптимізувати запити та візуально досліджувати наявні дані.</w:t>
+      </w:r>
+      <w:r>
+        <w:rPr>
+          <w:lang w:val="en-US"/>
+        </w:rPr>
+        <w:t xml:space="preserve"> </w:t>
+      </w:r>
+      <w:r>
+        <w:rPr>
+          <w:lang w:val="ru-RU"/>
+        </w:rPr>
+        <w:t>[</w:t>
+      </w:r>
+      <w:r>
+        <w:rPr>
+          <w:lang w:val="en-US"/>
+        </w:rPr>
+        <w:t>https</w:t>
+      </w:r>
+      <w:r>
+        <w:rPr>
+          <w:lang w:val="ru-RU"/>
+        </w:rPr>
+        <w:t>://</w:t>
+      </w:r>
+      <w:r>
+        <w:rPr>
+          <w:lang w:val="en-US"/>
+        </w:rPr>
+        <w:t>www</w:t>
+      </w:r>
+      <w:r>
+        <w:rPr>
+          <w:lang w:val="ru-RU"/>
+        </w:rPr>
+        <w:t>.</w:t>
+      </w:r>
+      <w:r>
+        <w:rPr>
+          <w:lang w:val="en-US"/>
+        </w:rPr>
+        <w:t>mongodb</w:t>
+      </w:r>
+      <w:r>
+        <w:rPr>
+          <w:lang w:val="ru-RU"/>
+        </w:rPr>
+        <w:t>.</w:t>
+      </w:r>
+      <w:r>
+        <w:rPr>
+          <w:lang w:val="en-US"/>
+        </w:rPr>
+        <w:t>com</w:t>
+      </w:r>
+      <w:r>
+        <w:rPr>
+          <w:lang w:val="ru-RU"/>
+        </w:rPr>
+        <w:t>/</w:t>
+      </w:r>
+      <w:r>
+        <w:rPr>
+          <w:lang w:val="en-US"/>
+        </w:rPr>
+        <w:t>products</w:t>
+      </w:r>
+      <w:r>
+        <w:rPr>
+          <w:lang w:val="ru-RU"/>
+        </w:rPr>
+        <w:t>/</w:t>
+      </w:r>
+      <w:r>
+        <w:rPr>
+          <w:lang w:val="en-US"/>
+        </w:rPr>
+        <w:t>compass</w:t>
+      </w:r>
+      <w:r>
+        <w:rPr>
+          <w:lang w:val="en-US"/>
+        </w:rPr>
+        <w:t>]</w:t>
+      </w:r>
+    </w:p>
+    <w:p>
+      <w:pPr>
+        <w:pStyle w:val="ac"/>
+        <w:rPr>
+          <w:lang w:val="ru-RU"/>
+        </w:rPr>
+      </w:pPr>
+      <w:r>
+        <w:t xml:space="preserve">В якості мови програмування була використана мова </w:t>
+      </w:r>
+      <w:r>
+        <w:rPr>
+          <w:lang w:val="en-US"/>
+        </w:rPr>
+        <w:t>Python</w:t>
+      </w:r>
+      <w:r>
+        <w:rPr>
+          <w:lang w:val="ru-RU"/>
+        </w:rPr>
+        <w:t>.</w:t>
+      </w:r>
+    </w:p>
+    <w:p>
+      <w:pPr>
+        <w:pStyle w:val="ac"/>
+      </w:pPr>
+      <w:r>
+        <w:rPr>
+          <w:lang w:val="en-US"/>
+        </w:rPr>
+        <w:t>Python</w:t>
+      </w:r>
+      <w:r>
+        <w:rPr>
+          <w:lang w:val="ru-RU"/>
+        </w:rPr>
+        <w:t xml:space="preserve"> </w:t>
+      </w:r>
+      <w:r>
+        <w:rPr>
+          <w:lang w:val="ru-RU"/>
+        </w:rPr>
+        <w:t xml:space="preserve">– </w:t>
+      </w:r>
+      <w:r>
+        <w:t>це інтерпретована, об’єктно-орієнтована мова програмування високого рівня з динамічною семантикою.</w:t>
+      </w:r>
+    </w:p>
+    <w:p>
+      <w:pPr>
+        <w:pStyle w:val="ac"/>
+      </w:pPr>
+      <w:r>
+        <w:t xml:space="preserve">Для зручної роботи з </w:t>
+      </w:r>
+      <w:r>
+        <w:rPr>
+          <w:lang w:val="en-US"/>
+        </w:rPr>
+        <w:t>Telegram</w:t>
+      </w:r>
+      <w:r>
+        <w:t xml:space="preserve"> </w:t>
+      </w:r>
+      <w:r>
+        <w:rPr>
+          <w:lang w:val="en-US"/>
+        </w:rPr>
+        <w:t>API</w:t>
+      </w:r>
+      <w:r>
+        <w:t xml:space="preserve"> </w:t>
+      </w:r>
+      <w:r>
+        <w:t xml:space="preserve">була використана спеціальна бібліотека для </w:t>
+      </w:r>
+      <w:r>
+        <w:rPr>
+          <w:lang w:val="en-US"/>
+        </w:rPr>
+        <w:t>Python</w:t>
+      </w:r>
+      <w:r>
+        <w:t xml:space="preserve"> </w:t>
+      </w:r>
+      <w:r>
+        <w:rPr>
+          <w:lang w:val="en-US"/>
+        </w:rPr>
+        <w:t>Aiogram</w:t>
+      </w:r>
+      <w:r>
+        <w:t>.</w:t>
+      </w:r>
+    </w:p>
+    <w:p>
+      <w:pPr>
+        <w:pStyle w:val="ac"/>
+      </w:pPr>
+      <w:r>
+        <w:rPr>
+          <w:lang w:val="en-US"/>
+        </w:rPr>
+        <w:t>Aiogram</w:t>
+      </w:r>
+      <w:r>
+        <w:t xml:space="preserve"> </w:t>
+      </w:r>
+      <w:r>
+        <w:t>–</w:t>
+      </w:r>
+      <w:r>
+        <w:t xml:space="preserve"> </w:t>
+      </w:r>
+      <w:r>
+        <w:t xml:space="preserve">це </w:t>
+      </w:r>
+      <w:r>
+        <w:t xml:space="preserve">простий і повністю асинхронний фреймворк для </w:t>
+      </w:r>
+      <w:r>
+        <w:rPr>
+          <w:lang w:val="en-US"/>
+        </w:rPr>
+        <w:t>API</w:t>
+      </w:r>
+      <w:r>
+        <w:t xml:space="preserve"> </w:t>
+      </w:r>
+      <w:r>
+        <w:rPr>
+          <w:lang w:val="en-US"/>
+        </w:rPr>
+        <w:t>Telegram</w:t>
+      </w:r>
+      <w:r>
+        <w:t xml:space="preserve"> </w:t>
+      </w:r>
+      <w:r>
+        <w:rPr>
+          <w:lang w:val="en-US"/>
+        </w:rPr>
+        <w:t>Bot</w:t>
+      </w:r>
+      <w:r>
+        <w:t xml:space="preserve">, написаний на </w:t>
+      </w:r>
+      <w:r>
+        <w:rPr>
+          <w:lang w:val="en-US"/>
+        </w:rPr>
+        <w:t>Python</w:t>
+      </w:r>
+      <w:r>
+        <w:t xml:space="preserve"> 3.7 з </w:t>
+      </w:r>
+      <w:r>
+        <w:rPr>
+          <w:lang w:val="en-US"/>
+        </w:rPr>
+        <w:t>asyncio</w:t>
+      </w:r>
+      <w:r>
+        <w:t xml:space="preserve"> та </w:t>
+      </w:r>
+      <w:r>
+        <w:rPr>
+          <w:lang w:val="en-US"/>
+        </w:rPr>
+        <w:t>aiohttp</w:t>
+      </w:r>
+      <w:r>
+        <w:t>, що допомагає робити ботів простішими та швидшими.</w:t>
+      </w:r>
+      <w:bookmarkStart w:id="4" w:name="_GoBack"/>
+      <w:bookmarkEnd w:id="4"/>
+    </w:p>
+    <w:p>
+      <w:pPr>
+        <w:pStyle w:val="ac"/>
+      </w:pPr>
     </w:p>
     <w:p>
       <w:pPr>
@@ -1507,6 +1935,9 @@
       </w:pPr>
       <w:bookmarkStart w:id="5" w:name="_Hlk72709814"/>
       <w:r>
+        <w:rPr>
+          <w:lang w:val="uk-UA"/>
+        </w:rPr>
         <w:br w:type="page"/>
       </w:r>
     </w:p>
@@ -1524,32 +1955,17 @@
       <w:pPr>
         <w:pStyle w:val="ac"/>
       </w:pPr>
-      <w:proofErr w:type="spellStart"/>
-      <w:r>
-        <w:t>Інкрементна</w:t>
-      </w:r>
-      <w:proofErr w:type="spellEnd"/>
-      <w:r>
-        <w:t xml:space="preserve"> модель</w:t>
-      </w:r>
-    </w:p>
-    <w:p>
-      <w:pPr>
-        <w:pStyle w:val="ac"/>
-      </w:pPr>
-      <w:proofErr w:type="spellStart"/>
-      <w:r>
-        <w:t>Story</w:t>
-      </w:r>
-      <w:proofErr w:type="spellEnd"/>
-      <w:r>
-        <w:t xml:space="preserve"> </w:t>
-      </w:r>
-      <w:proofErr w:type="spellStart"/>
-      <w:r>
-        <w:t>Maping</w:t>
-      </w:r>
-      <w:proofErr w:type="spellEnd"/>
+      <w:r>
+        <w:t>Інкрементна модель</w:t>
+      </w:r>
+    </w:p>
+    <w:p>
+      <w:pPr>
+        <w:pStyle w:val="ac"/>
+      </w:pPr>
+      <w:r>
+        <w:t>Story Maping</w:t>
+      </w:r>
     </w:p>
     <w:p>
       <w:pPr>

</xml_diff>

<commit_message>
fix styles, add headings
</commit_message>
<xml_diff>
--- a/Diploma.docx
+++ b/Diploma.docx
@@ -4,7 +4,7 @@
   <w:body>
     <w:p>
       <w:pPr>
-        <w:pStyle w:val="a1"/>
+        <w:pStyle w:val="a"/>
       </w:pPr>
       <w:r>
         <w:t>Огляд предметної області</w:t>
@@ -12,11 +12,7 @@
     </w:p>
     <w:p>
       <w:pPr>
-        <w:pStyle w:val="a"/>
-        <w:numPr>
-          <w:ilvl w:val="1"/>
-          <w:numId w:val="1"/>
-        </w:numPr>
+        <w:pStyle w:val="a0"/>
       </w:pPr>
       <w:r>
         <w:t>Опис проблеми</w:t>
@@ -27,7 +23,7 @@
     </w:p>
     <w:p>
       <w:pPr>
-        <w:pStyle w:val="ac"/>
+        <w:pStyle w:val="ad"/>
       </w:pPr>
       <w:r>
         <w:t xml:space="preserve">Сучасні месенджери досить придатні для того, щоб інтегрувати багато корисних функцій у них, зазвичай це робиться за допомогою чат ботів. Чат бот – це програма, яка імітує реальний діалог з користувачем. Чат боти присутні на багатьох рекламних сайтах в якості асистентів. Також сучасні месенджери дають платформу для створення чат ботів у рамках їхнього додатку для спілкування. Ці боти дають змогу виконувати деякі складні дії лише даючи текстові, аудіо або графічні команди. </w:t>
@@ -35,7 +31,7 @@
     </w:p>
     <w:p>
       <w:pPr>
-        <w:pStyle w:val="ac"/>
+        <w:pStyle w:val="ad"/>
       </w:pPr>
       <w:r>
         <w:t>Кожен месенджер має свій інтерфейс для розробки і керування чат ботами. Для розробки програмного продукту був обраний месенджер «</w:t>
@@ -55,7 +51,7 @@
     </w:p>
     <w:p>
       <w:pPr>
-        <w:pStyle w:val="ac"/>
+        <w:pStyle w:val="ad"/>
       </w:pPr>
       <w:r>
         <w:t xml:space="preserve">Основні переваги </w:t>
@@ -74,7 +70,7 @@
     </w:p>
     <w:p>
       <w:pPr>
-        <w:pStyle w:val="a0"/>
+        <w:pStyle w:val="a2"/>
       </w:pPr>
       <w:r>
         <w:t>Популярність</w:t>
@@ -113,7 +109,7 @@
     </w:p>
     <w:p>
       <w:pPr>
-        <w:pStyle w:val="a0"/>
+        <w:pStyle w:val="a2"/>
       </w:pPr>
       <w:r>
         <w:t>Зручність</w:t>
@@ -133,7 +129,7 @@
     </w:p>
     <w:p>
       <w:pPr>
-        <w:pStyle w:val="ac"/>
+        <w:pStyle w:val="ad"/>
       </w:pPr>
       <w:r>
         <w:t>Досить часто люди ведуть бізнес через месенджери. Іноді для цього залучають спеціальних чат ботів, які допомагають робити купівлі, відповідають на часті запитання. Але для декого створення повністю свого боту є не зовсім доречним або занадто складним за багатьма причинами</w:t>
@@ -144,7 +140,7 @@
     </w:p>
     <w:p>
       <w:pPr>
-        <w:pStyle w:val="ac"/>
+        <w:pStyle w:val="ad"/>
       </w:pPr>
       <w:r>
         <w:lastRenderedPageBreak/>
@@ -183,7 +179,7 @@
     </w:p>
     <w:p>
       <w:pPr>
-        <w:pStyle w:val="ac"/>
+        <w:pStyle w:val="ad"/>
       </w:pPr>
       <w:r>
         <w:t>Цим ботом може користуватися будь-хто, від</w:t>
@@ -206,7 +202,7 @@
     </w:p>
     <w:p>
       <w:pPr>
-        <w:pStyle w:val="af1"/>
+        <w:pStyle w:val="af2"/>
       </w:pPr>
       <w:r>
         <w:pict>
@@ -229,18 +225,21 @@
             <v:path o:extrusionok="f" gradientshapeok="t" o:connecttype="rect"/>
             <o:lock v:ext="edit" aspectratio="t"/>
           </v:shapetype>
-          <v:shape id="_x0000_i1025" type="#_x0000_t75" style="width:467.4pt;height:289.2pt">
-            <v:imagedata r:id="rId5" o:title="1_3_infographics"/>
+          <v:shape id="_x0000_i1026" type="#_x0000_t75" style="width:467.4pt;height:289.2pt">
+            <v:imagedata r:id="rId6" o:title="1_3_infographics"/>
           </v:shape>
         </w:pict>
       </w:r>
     </w:p>
     <w:p>
       <w:pPr>
-        <w:pStyle w:val="af1"/>
-      </w:pPr>
-      <w:r>
-        <w:t xml:space="preserve">Рис. 1.1 </w:t>
+        <w:pStyle w:val="af2"/>
+      </w:pPr>
+      <w:r>
+        <w:t>Рисунок</w:t>
+      </w:r>
+      <w:r>
+        <w:t xml:space="preserve"> 1.1 </w:t>
       </w:r>
       <w:r>
         <w:t>–</w:t>
@@ -261,11 +260,7 @@
     </w:p>
     <w:p>
       <w:pPr>
-        <w:pStyle w:val="a"/>
-        <w:numPr>
-          <w:ilvl w:val="1"/>
-          <w:numId w:val="1"/>
-        </w:numPr>
+        <w:pStyle w:val="a0"/>
       </w:pPr>
       <w:r>
         <w:t>Огляд аналогів</w:t>
@@ -273,7 +268,7 @@
     </w:p>
     <w:p>
       <w:pPr>
-        <w:pStyle w:val="ac"/>
+        <w:pStyle w:val="ad"/>
       </w:pPr>
       <w:r>
         <w:rPr>
@@ -305,28 +300,24 @@
         </w:rPr>
         <w:t>://</w:t>
       </w:r>
-      <w:proofErr w:type="spellStart"/>
       <w:r>
         <w:rPr>
           <w:lang w:val="en-US"/>
         </w:rPr>
         <w:t>sendpulse</w:t>
       </w:r>
-      <w:proofErr w:type="spellEnd"/>
       <w:r>
         <w:rPr>
           <w:lang w:val="ru-RU"/>
         </w:rPr>
         <w:t>.</w:t>
       </w:r>
-      <w:proofErr w:type="spellStart"/>
       <w:r>
         <w:rPr>
           <w:lang w:val="en-US"/>
         </w:rPr>
         <w:t>ua</w:t>
       </w:r>
-      <w:proofErr w:type="spellEnd"/>
       <w:r>
         <w:rPr>
           <w:lang w:val="ru-RU"/>
@@ -345,14 +336,12 @@
         </w:rPr>
         <w:t>/</w:t>
       </w:r>
-      <w:proofErr w:type="spellStart"/>
       <w:r>
         <w:rPr>
           <w:lang w:val="en-US"/>
         </w:rPr>
         <w:t>chatbot</w:t>
       </w:r>
-      <w:proofErr w:type="spellEnd"/>
       <w:r>
         <w:rPr>
           <w:lang w:val="ru-RU"/>
@@ -397,13 +386,13 @@
         <w:t>та змушує створювати свого бота для окремої задачі</w:t>
       </w:r>
       <w:r>
-        <w:t xml:space="preserve"> через спеціальній графічний конструктор (рис. 1.2</w:t>
-      </w:r>
-      <w:r>
-        <w:t>.1</w:t>
-      </w:r>
-      <w:r>
-        <w:t>)</w:t>
+        <w:t xml:space="preserve"> через спеціальній графічний конструктор (</w:t>
+      </w:r>
+      <w:r>
+        <w:t>Рисунок</w:t>
+      </w:r>
+      <w:r>
+        <w:t xml:space="preserve"> 1.2)</w:t>
       </w:r>
       <w:r>
         <w:t xml:space="preserve">. Також цей сервіс є умовно безкоштовним до деякої кількості користувачів. </w:t>
@@ -411,14 +400,17 @@
     </w:p>
     <w:p>
       <w:pPr>
-        <w:pStyle w:val="ac"/>
-      </w:pPr>
-    </w:p>
-    <w:p>
-      <w:pPr>
-        <w:pStyle w:val="af1"/>
-      </w:pPr>
-      <w:r>
+        <w:pStyle w:val="ad"/>
+      </w:pPr>
+    </w:p>
+    <w:p>
+      <w:pPr>
+        <w:pStyle w:val="af2"/>
+      </w:pPr>
+      <w:r>
+        <w:rPr>
+          <w:lang w:val="ru-RU"/>
+        </w:rPr>
         <w:drawing>
           <wp:inline distT="0" distB="0" distL="0" distR="0">
             <wp:extent cx="4686300" cy="3352800"/>
@@ -437,7 +429,7 @@
                     </pic:cNvPicPr>
                   </pic:nvPicPr>
                   <pic:blipFill>
-                    <a:blip r:embed="rId6">
+                    <a:blip r:embed="rId7">
                       <a:extLst>
                         <a:ext uri="{28A0092B-C50C-407E-A947-70E740481C1C}">
                           <a14:useLocalDpi xmlns:a14="http://schemas.microsoft.com/office/drawing/2010/main" val="0"/>
@@ -471,19 +463,13 @@
     </w:p>
     <w:p>
       <w:pPr>
-        <w:pStyle w:val="af1"/>
-        <w:rPr>
-          <w:lang w:val="en-US"/>
-        </w:rPr>
-      </w:pPr>
-      <w:r>
-        <w:t>Рис. 1.2</w:t>
-      </w:r>
-      <w:r>
-        <w:t>.1</w:t>
-      </w:r>
-      <w:r>
-        <w:t xml:space="preserve"> – Графічний конструктор </w:t>
+        <w:pStyle w:val="af2"/>
+      </w:pPr>
+      <w:r>
+        <w:t>Рисунок</w:t>
+      </w:r>
+      <w:r>
+        <w:t xml:space="preserve"> 1.2 – Графічний конструктор </w:t>
       </w:r>
       <w:r>
         <w:rPr>
@@ -494,15 +480,12 @@
     </w:p>
     <w:p>
       <w:pPr>
-        <w:pStyle w:val="ac"/>
+        <w:pStyle w:val="ad"/>
       </w:pPr>
       <w:r>
         <w:t>На відміну</w:t>
       </w:r>
       <w:r>
-        <w:rPr>
-          <w:lang w:val="ru-RU"/>
-        </w:rPr>
         <w:t xml:space="preserve"> </w:t>
       </w:r>
       <w:r>
@@ -515,9 +498,6 @@
         <w:t>SendPulse</w:t>
       </w:r>
       <w:r>
-        <w:rPr>
-          <w:lang w:val="ru-RU"/>
-        </w:rPr>
         <w:t>,</w:t>
       </w:r>
       <w:r>
@@ -530,9 +510,6 @@
         <w:t>KeyBinderBot</w:t>
       </w:r>
       <w:r>
-        <w:rPr>
-          <w:lang w:val="ru-RU"/>
-        </w:rPr>
         <w:t xml:space="preserve"> </w:t>
       </w:r>
       <w:r>
@@ -541,7 +518,7 @@
     </w:p>
     <w:p>
       <w:pPr>
-        <w:pStyle w:val="ac"/>
+        <w:pStyle w:val="ad"/>
       </w:pPr>
       <w:bookmarkStart w:id="1" w:name="_Hlk72882574"/>
       <w:r>
@@ -564,7 +541,10 @@
         <w:t xml:space="preserve"> </w:t>
       </w:r>
       <w:r>
-        <w:t>різних видів, деякі з них представлені на рисунку 1.2.2</w:t>
+        <w:t>різних видів, деякі з н</w:t>
+      </w:r>
+      <w:r>
+        <w:t>их представлені на рисунку 1.3</w:t>
       </w:r>
       <w:r>
         <w:t xml:space="preserve">. На відміну від попереднього аналогу цей бот не змушує створювати окремого бота для кожного користувача, однак це лише сховище, яке не дозволяє проводити операції з даними </w:t>
@@ -576,15 +556,12 @@
         <w:t>.</w:t>
       </w:r>
       <w:r>
-        <w:rPr>
-          <w:lang w:val="en-US"/>
-        </w:rPr>
-        <w:t xml:space="preserve"> </w:t>
-      </w:r>
-    </w:p>
-    <w:p>
-      <w:pPr>
-        <w:pStyle w:val="ac"/>
+        <w:t xml:space="preserve"> </w:t>
+      </w:r>
+    </w:p>
+    <w:p>
+      <w:pPr>
+        <w:pStyle w:val="ad"/>
       </w:pPr>
       <w:r>
         <w:t xml:space="preserve">На відміну від </w:t>
@@ -613,14 +590,17 @@
     </w:p>
     <w:p>
       <w:pPr>
-        <w:pStyle w:val="ac"/>
-      </w:pPr>
-    </w:p>
-    <w:p>
-      <w:pPr>
-        <w:pStyle w:val="af1"/>
-      </w:pPr>
-      <w:r>
+        <w:pStyle w:val="ad"/>
+      </w:pPr>
+    </w:p>
+    <w:p>
+      <w:pPr>
+        <w:pStyle w:val="af2"/>
+      </w:pPr>
+      <w:r>
+        <w:rPr>
+          <w:lang w:val="ru-RU"/>
+        </w:rPr>
         <w:lastRenderedPageBreak/>
         <w:drawing>
           <wp:inline distT="0" distB="0" distL="0" distR="0" wp14:anchorId="4FF3D299" wp14:editId="1C063ED7">
@@ -638,7 +618,7 @@
                     <pic:cNvPicPr/>
                   </pic:nvPicPr>
                   <pic:blipFill>
-                    <a:blip r:embed="rId7"/>
+                    <a:blip r:embed="rId8"/>
                     <a:stretch>
                       <a:fillRect/>
                     </a:stretch>
@@ -661,10 +641,16 @@
     </w:p>
     <w:p>
       <w:pPr>
-        <w:pStyle w:val="af1"/>
-      </w:pPr>
-      <w:r>
-        <w:t xml:space="preserve">Рис.1.2.2 – Формати даних </w:t>
+        <w:pStyle w:val="af2"/>
+      </w:pPr>
+      <w:r>
+        <w:t xml:space="preserve">Рисунок </w:t>
+      </w:r>
+      <w:r>
+        <w:t>1.3</w:t>
+      </w:r>
+      <w:r>
+        <w:t xml:space="preserve"> – Формати даних </w:t>
       </w:r>
       <w:r>
         <w:rPr>
@@ -675,20 +661,26 @@
     </w:p>
     <w:p>
       <w:pPr>
-        <w:pStyle w:val="ac"/>
-      </w:pPr>
-      <w:r>
-        <w:t>Для більш наочного порівняння цих аналогів з даним продуктом була створена порівняльна таблиця 1.2.3.</w:t>
-      </w:r>
-    </w:p>
-    <w:p>
-      <w:pPr>
-        <w:pStyle w:val="ac"/>
+        <w:pStyle w:val="ad"/>
+      </w:pPr>
+      <w:r>
+        <w:t>Для більш наочного порівняння цих аналогів з даним продуктом була ст</w:t>
+      </w:r>
+      <w:r>
+        <w:t>ворена порівняльна таблиця 1.4</w:t>
+      </w:r>
+      <w:r>
+        <w:t>.</w:t>
+      </w:r>
+    </w:p>
+    <w:p>
+      <w:pPr>
+        <w:pStyle w:val="ad"/>
       </w:pPr>
     </w:p>
     <w:tbl>
       <w:tblPr>
-        <w:tblStyle w:val="af7"/>
+        <w:tblStyle w:val="af8"/>
         <w:tblW w:w="0" w:type="auto"/>
         <w:tblLook w:val="04A0" w:firstRow="1" w:lastRow="0" w:firstColumn="1" w:lastColumn="0" w:noHBand="0" w:noVBand="1"/>
       </w:tblPr>
@@ -705,7 +697,7 @@
           </w:tcPr>
           <w:p>
             <w:pPr>
-              <w:pStyle w:val="af1"/>
+              <w:pStyle w:val="af2"/>
             </w:pPr>
             <w:r>
               <w:t>Ознака</w:t>
@@ -718,7 +710,7 @@
           </w:tcPr>
           <w:p>
             <w:pPr>
-              <w:pStyle w:val="af1"/>
+              <w:pStyle w:val="af2"/>
             </w:pPr>
             <w:r>
               <w:t>KeyBinderBot</w:t>
@@ -731,7 +723,7 @@
           </w:tcPr>
           <w:p>
             <w:pPr>
-              <w:pStyle w:val="af1"/>
+              <w:pStyle w:val="af2"/>
             </w:pPr>
             <w:r>
               <w:t>SendPulse</w:t>
@@ -744,7 +736,7 @@
           </w:tcPr>
           <w:p>
             <w:pPr>
-              <w:pStyle w:val="af1"/>
+              <w:pStyle w:val="af2"/>
             </w:pPr>
             <w:r>
               <w:t>PrivateBoxBot</w:t>
@@ -759,7 +751,7 @@
           </w:tcPr>
           <w:p>
             <w:pPr>
-              <w:pStyle w:val="af1"/>
+              <w:pStyle w:val="af2"/>
             </w:pPr>
             <w:r>
               <w:t>Гнучкість</w:t>
@@ -772,7 +764,7 @@
           </w:tcPr>
           <w:p>
             <w:pPr>
-              <w:pStyle w:val="af1"/>
+              <w:pStyle w:val="af2"/>
               <w:spacing w:line="360" w:lineRule="auto"/>
             </w:pPr>
             <w:r>
@@ -799,7 +791,7 @@
           </w:tcPr>
           <w:p>
             <w:pPr>
-              <w:pStyle w:val="af1"/>
+              <w:pStyle w:val="af2"/>
               <w:spacing w:line="360" w:lineRule="auto"/>
             </w:pPr>
             <w:r>
@@ -823,7 +815,7 @@
           </w:tcPr>
           <w:p>
             <w:pPr>
-              <w:pStyle w:val="af1"/>
+              <w:pStyle w:val="af2"/>
               <w:spacing w:line="360" w:lineRule="auto"/>
             </w:pPr>
             <w:r>
@@ -839,10 +831,9 @@
           </w:tcPr>
           <w:p>
             <w:pPr>
-              <w:pStyle w:val="af1"/>
+              <w:pStyle w:val="af2"/>
             </w:pPr>
             <w:r>
-              <w:lastRenderedPageBreak/>
               <w:t>Поріг входження</w:t>
             </w:r>
           </w:p>
@@ -853,7 +844,7 @@
           </w:tcPr>
           <w:p>
             <w:pPr>
-              <w:pStyle w:val="af1"/>
+              <w:pStyle w:val="af2"/>
               <w:spacing w:line="360" w:lineRule="auto"/>
             </w:pPr>
             <w:r>
@@ -888,7 +879,7 @@
           </w:tcPr>
           <w:p>
             <w:pPr>
-              <w:pStyle w:val="af1"/>
+              <w:pStyle w:val="af2"/>
               <w:spacing w:line="360" w:lineRule="auto"/>
             </w:pPr>
             <w:r>
@@ -902,7 +893,7 @@
           </w:tcPr>
           <w:p>
             <w:pPr>
-              <w:pStyle w:val="af1"/>
+              <w:pStyle w:val="af2"/>
               <w:spacing w:line="360" w:lineRule="auto"/>
             </w:pPr>
             <w:r>
@@ -918,7 +909,7 @@
           </w:tcPr>
           <w:p>
             <w:pPr>
-              <w:pStyle w:val="af1"/>
+              <w:pStyle w:val="af2"/>
             </w:pPr>
             <w:r>
               <w:t>Вартість</w:t>
@@ -931,7 +922,7 @@
           </w:tcPr>
           <w:p>
             <w:pPr>
-              <w:pStyle w:val="af1"/>
+              <w:pStyle w:val="af2"/>
               <w:spacing w:line="360" w:lineRule="auto"/>
             </w:pPr>
             <w:r>
@@ -945,7 +936,7 @@
           </w:tcPr>
           <w:p>
             <w:pPr>
-              <w:pStyle w:val="af1"/>
+              <w:pStyle w:val="af2"/>
               <w:spacing w:line="360" w:lineRule="auto"/>
             </w:pPr>
             <w:r>
@@ -959,7 +950,7 @@
           </w:tcPr>
           <w:p>
             <w:pPr>
-              <w:pStyle w:val="af1"/>
+              <w:pStyle w:val="af2"/>
               <w:spacing w:line="360" w:lineRule="auto"/>
             </w:pPr>
             <w:r>
@@ -971,29 +962,28 @@
     </w:tbl>
     <w:p>
       <w:pPr>
-        <w:pStyle w:val="af1"/>
-      </w:pPr>
-    </w:p>
-    <w:p>
-      <w:pPr>
-        <w:pStyle w:val="af1"/>
-      </w:pPr>
-      <w:r>
-        <w:t>Таблиця 1.2.3 – Порівняння аналогів</w:t>
-      </w:r>
-    </w:p>
-    <w:p>
-      <w:pPr>
-        <w:pStyle w:val="ac"/>
-      </w:pPr>
-    </w:p>
-    <w:p>
-      <w:pPr>
-        <w:pStyle w:val="a"/>
-        <w:numPr>
-          <w:ilvl w:val="1"/>
-          <w:numId w:val="1"/>
-        </w:numPr>
+        <w:pStyle w:val="af2"/>
+      </w:pPr>
+    </w:p>
+    <w:p>
+      <w:pPr>
+        <w:pStyle w:val="af2"/>
+      </w:pPr>
+      <w:r>
+        <w:t>Таблиця 1.4</w:t>
+      </w:r>
+      <w:r>
+        <w:t xml:space="preserve"> – Порівняння аналогів</w:t>
+      </w:r>
+    </w:p>
+    <w:p>
+      <w:pPr>
+        <w:pStyle w:val="ad"/>
+      </w:pPr>
+    </w:p>
+    <w:p>
+      <w:pPr>
+        <w:pStyle w:val="a0"/>
       </w:pPr>
       <w:r>
         <w:t>Технічне завдання</w:t>
@@ -1001,17 +991,10 @@
     </w:p>
     <w:p>
       <w:pPr>
-        <w:pStyle w:val="Default"/>
-      </w:pPr>
-      <w:r>
-        <w:rPr>
-          <w:sz w:val="28"/>
-          <w:szCs w:val="28"/>
-        </w:rPr>
-        <w:t>Технічне завдання (ТЗ) – це затверджений документ, на основі якого виконується розробка проекту. У ньому максимально точно і детально описані вимоги до компонентів та характеристик майбутнього продукту</w:t>
-      </w:r>
-      <w:r>
-        <w:t xml:space="preserve">. </w:t>
+        <w:pStyle w:val="ad"/>
+      </w:pPr>
+      <w:r>
+        <w:t xml:space="preserve">Технічне завдання (ТЗ) – це затверджений документ, на основі якого виконується розробка проекту. У ньому максимально точно і детально описані вимоги до компонентів та характеристик майбутнього продукту. </w:t>
       </w:r>
       <w:r>
         <w:rPr>
@@ -1020,18 +1003,7 @@
         <w:t>[</w:t>
       </w:r>
       <w:r>
-        <w:rPr>
-          <w:sz w:val="28"/>
-          <w:szCs w:val="28"/>
-        </w:rPr>
-        <w:t>https://internetdevels.ua/blog/technical-sp</w:t>
-      </w:r>
-      <w:r>
-        <w:rPr>
-          <w:sz w:val="28"/>
-          <w:szCs w:val="28"/>
-        </w:rPr>
-        <w:t>ecification-project-management</w:t>
+        <w:t>https://internetdevels.ua/blog/technical-specification-project-management</w:t>
       </w:r>
       <w:r>
         <w:t>]</w:t>
@@ -1039,7 +1011,7 @@
     </w:p>
     <w:p>
       <w:pPr>
-        <w:pStyle w:val="a"/>
+        <w:pStyle w:val="a1"/>
       </w:pPr>
       <w:r>
         <w:t>Словник</w:t>
@@ -1047,7 +1019,7 @@
     </w:p>
     <w:p>
       <w:pPr>
-        <w:pStyle w:val="a0"/>
+        <w:pStyle w:val="a2"/>
       </w:pPr>
       <w:r>
         <w:t xml:space="preserve">Нікнейм –  Ім’я користувача. Обов’язково є у будь-яких </w:t>
@@ -1067,7 +1039,7 @@
     </w:p>
     <w:p>
       <w:pPr>
-        <w:pStyle w:val="a0"/>
+        <w:pStyle w:val="a2"/>
       </w:pPr>
       <w:r>
         <w:t xml:space="preserve">Інлайн – режим </w:t>
@@ -1085,11 +1057,11 @@
         <w:t xml:space="preserve"> </w:t>
       </w:r>
       <w:r>
-        <w:t xml:space="preserve">Якщо увімкнений, користувач може викликати бота за допомогою набирання його нікнейму та запиту в текстовому полі повідомлення у будь-якому чаті. Запит надходить до боту під час отримання оновлень. Таким чином користувач може запрошувати деякий </w:t>
+        <w:t xml:space="preserve">Якщо увімкнений, користувач може викликати бота за допомогою набирання його нікнейму та запиту в </w:t>
       </w:r>
       <w:r>
         <w:lastRenderedPageBreak/>
-        <w:t xml:space="preserve">контент у бота в будь-де з його чатів,  груп або каналів без надсилання жодних повідомлень </w:t>
+        <w:t xml:space="preserve">текстовому полі повідомлення у будь-якому чаті. Запит надходить до боту під час отримання оновлень. Таким чином користувач може запрошувати деякий контент у бота в будь-де з його чатів,  груп або каналів без надсилання жодних повідомлень </w:t>
       </w:r>
       <w:r>
         <w:rPr>
@@ -1100,7 +1072,7 @@
     </w:p>
     <w:p>
       <w:pPr>
-        <w:pStyle w:val="a0"/>
+        <w:pStyle w:val="a2"/>
       </w:pPr>
       <w:r>
         <w:t>Інлайн кнопки – кнопки, що прикріплені до деякого повідомлення</w:t>
@@ -1108,7 +1080,7 @@
     </w:p>
     <w:p>
       <w:pPr>
-        <w:pStyle w:val="a0"/>
+        <w:pStyle w:val="a2"/>
       </w:pPr>
       <w:r>
         <w:t>Шаблон – деяке збережене повідомлення користувача, яке може бути відтворено під час використання боту інлайн.</w:t>
@@ -1116,7 +1088,7 @@
     </w:p>
     <w:p>
       <w:pPr>
-        <w:pStyle w:val="a0"/>
+        <w:pStyle w:val="a2"/>
       </w:pPr>
       <w:r>
         <w:t>Ключове слово – деяке слово-ключ за допомогою якого користувач зможе отримувати доступ до деякого шаблону.</w:t>
@@ -1124,15 +1096,18 @@
     </w:p>
     <w:p>
       <w:pPr>
-        <w:pStyle w:val="a"/>
-      </w:pPr>
-      <w:r>
-        <w:t>Перелік команд</w:t>
-      </w:r>
-    </w:p>
-    <w:p>
-      <w:pPr>
-        <w:pStyle w:val="ac"/>
+        <w:pStyle w:val="a1"/>
+      </w:pPr>
+      <w:r>
+        <w:t>Перелік</w:t>
+      </w:r>
+      <w:r>
+        <w:t xml:space="preserve"> команд</w:t>
+      </w:r>
+    </w:p>
+    <w:p>
+      <w:pPr>
+        <w:pStyle w:val="ad"/>
         <w:rPr>
           <w:lang w:val="ru-RU"/>
         </w:rPr>
@@ -1161,7 +1136,7 @@
     </w:p>
     <w:p>
       <w:pPr>
-        <w:pStyle w:val="a0"/>
+        <w:pStyle w:val="a2"/>
       </w:pPr>
       <w:r>
         <w:rPr>
@@ -1172,7 +1147,7 @@
     </w:p>
     <w:p>
       <w:pPr>
-        <w:pStyle w:val="a0"/>
+        <w:pStyle w:val="a2"/>
       </w:pPr>
       <w:r>
         <w:rPr>
@@ -1183,7 +1158,7 @@
     </w:p>
     <w:p>
       <w:pPr>
-        <w:pStyle w:val="a0"/>
+        <w:pStyle w:val="a2"/>
       </w:pPr>
       <w:r>
         <w:rPr>
@@ -1194,7 +1169,7 @@
     </w:p>
     <w:p>
       <w:pPr>
-        <w:pStyle w:val="a0"/>
+        <w:pStyle w:val="a2"/>
       </w:pPr>
       <w:r>
         <w:rPr>
@@ -1205,7 +1180,7 @@
     </w:p>
     <w:p>
       <w:pPr>
-        <w:pStyle w:val="a0"/>
+        <w:pStyle w:val="a2"/>
       </w:pPr>
       <w:r>
         <w:rPr>
@@ -1216,27 +1191,27 @@
     </w:p>
     <w:p>
       <w:pPr>
-        <w:pStyle w:val="ac"/>
+        <w:pStyle w:val="ad"/>
       </w:pPr>
       <w:r>
         <w:t xml:space="preserve">На </w:t>
       </w:r>
       <w:r>
         <w:rPr>
-          <w:rStyle w:val="ad"/>
+          <w:rStyle w:val="ae"/>
         </w:rPr>
         <w:t>кожну з цих команд бот має дати ви</w:t>
       </w:r>
       <w:r>
         <w:rPr>
-          <w:rStyle w:val="ad"/>
+          <w:rStyle w:val="ae"/>
         </w:rPr>
         <w:t>диму для користувача відповідь, яка має бути локалізована.</w:t>
       </w:r>
     </w:p>
     <w:p>
       <w:pPr>
-        <w:pStyle w:val="a"/>
+        <w:pStyle w:val="a1"/>
       </w:pPr>
       <w:r>
         <w:t>Початок роботи</w:t>
@@ -1244,7 +1219,7 @@
     </w:p>
     <w:p>
       <w:pPr>
-        <w:pStyle w:val="ac"/>
+        <w:pStyle w:val="ad"/>
       </w:pPr>
       <w:r>
         <w:t xml:space="preserve">Під час первинного додавання бота усі користувачі повинні відправити боту команду </w:t>
@@ -1282,7 +1257,7 @@
     </w:p>
     <w:p>
       <w:pPr>
-        <w:pStyle w:val="a"/>
+        <w:pStyle w:val="a1"/>
         <w:rPr>
           <w:lang w:val="ru-RU"/>
         </w:rPr>
@@ -1305,7 +1280,7 @@
     </w:p>
     <w:p>
       <w:pPr>
-        <w:pStyle w:val="ac"/>
+        <w:pStyle w:val="ad"/>
         <w:rPr>
           <w:lang w:val="ru-RU"/>
         </w:rPr>
@@ -1382,7 +1357,7 @@
     </w:p>
     <w:p>
       <w:pPr>
-        <w:pStyle w:val="a"/>
+        <w:pStyle w:val="a1"/>
         <w:rPr>
           <w:lang w:val="ru-RU"/>
         </w:rPr>
@@ -1405,7 +1380,7 @@
     </w:p>
     <w:p>
       <w:pPr>
-        <w:pStyle w:val="ac"/>
+        <w:pStyle w:val="ad"/>
       </w:pPr>
       <w:bookmarkStart w:id="2" w:name="_Hlk72710425"/>
       <w:r>
@@ -1436,31 +1411,263 @@
     </w:p>
     <w:p>
       <w:pPr>
-        <w:pStyle w:val="ac"/>
-      </w:pPr>
-      <w:r>
+        <w:pStyle w:val="ad"/>
+      </w:pPr>
+      <w:r>
+        <w:lastRenderedPageBreak/>
         <w:t>Самі команди в повідомлені мають бути виділені.</w:t>
       </w:r>
     </w:p>
     <w:p>
       <w:pPr>
-        <w:pStyle w:val="ac"/>
+        <w:pStyle w:val="ad"/>
+      </w:pPr>
+      <w:r>
+        <w:t xml:space="preserve">Команди повинні дозволяти користувачу натискати на них задля їх виконання, окрім команд </w:t>
+      </w:r>
+      <w:r>
+        <w:t>/</w:t>
+      </w:r>
+      <w:r>
+        <w:rPr>
+          <w:lang w:val="en-US"/>
+        </w:rPr>
+        <w:t>bind</w:t>
+      </w:r>
+      <w:r>
+        <w:t xml:space="preserve"> та /</w:t>
+      </w:r>
+      <w:r>
+        <w:rPr>
+          <w:lang w:val="en-US"/>
+        </w:rPr>
+        <w:t>unbind</w:t>
+      </w:r>
+      <w:r>
+        <w:t xml:space="preserve"> бо ці команди мають виконуватися з обов’язковими параметрами.</w:t>
+      </w:r>
+    </w:p>
+    <w:p>
+      <w:pPr>
+        <w:pStyle w:val="a1"/>
+      </w:pPr>
+      <w:r>
+        <w:t xml:space="preserve">Команда </w:t>
+      </w:r>
+      <w:r>
+        <w:rPr>
+          <w:lang w:val="ru-RU"/>
+        </w:rPr>
+        <w:t>/</w:t>
+      </w:r>
+      <w:r>
+        <w:rPr>
+          <w:lang w:val="en-US"/>
+        </w:rPr>
+        <w:t>list</w:t>
+      </w:r>
+      <w:r>
+        <w:t xml:space="preserve"> </w:t>
+      </w:r>
+    </w:p>
+    <w:p>
+      <w:pPr>
+        <w:pStyle w:val="ad"/>
+      </w:pPr>
+      <w:r>
+        <w:t xml:space="preserve">При надсиланні користувачем команди </w:t>
+      </w:r>
+      <w:r>
+        <w:rPr>
+          <w:lang w:val="ru-RU"/>
+        </w:rPr>
+        <w:t>/</w:t>
+      </w:r>
+      <w:r>
+        <w:rPr>
+          <w:lang w:val="en-US"/>
+        </w:rPr>
+        <w:t>list</w:t>
+      </w:r>
+      <w:r>
+        <w:rPr>
+          <w:lang w:val="ru-RU"/>
+        </w:rPr>
+        <w:t xml:space="preserve"> </w:t>
+      </w:r>
+      <w:r>
+        <w:t xml:space="preserve">бот повинен надіслати повідомлення з переліком усіх шаблонів користувача. </w:t>
+      </w:r>
+      <w:r>
+        <w:t xml:space="preserve">Також команда має «таємний» параметр для користувачів, що наявні у колекції адміністрації, </w:t>
+      </w:r>
+      <w:r>
+        <w:rPr>
+          <w:lang w:val="en-US"/>
+        </w:rPr>
+        <w:t>user</w:t>
+      </w:r>
+      <w:r>
+        <w:t>_</w:t>
+      </w:r>
+      <w:r>
+        <w:rPr>
+          <w:lang w:val="en-US"/>
+        </w:rPr>
+        <w:t>id</w:t>
+      </w:r>
+      <w:r>
+        <w:t xml:space="preserve"> </w:t>
+      </w:r>
+      <w:r>
+        <w:t>– індекс користувача з яким буде проводитися операція.</w:t>
+      </w:r>
+    </w:p>
+    <w:p>
+      <w:pPr>
+        <w:pStyle w:val="ad"/>
+      </w:pPr>
+      <w:r>
+        <w:t xml:space="preserve">Перелік має бути зроблений за допомогою </w:t>
+      </w:r>
+      <w:r>
+        <w:t>інлайн кнопок кнопки мають бути розташовані у 2 стовбця (якщо кількість непарна – остання кнопка займає 2 стовбця). На кожній кнопці має бути написане одне ключове слово. При натисканні кожна кнопка дає команду ботові надіслати шаблон відповідний до ключового слова на кнопці для перед перегляду.</w:t>
+      </w:r>
+    </w:p>
+    <w:p>
+      <w:pPr>
+        <w:pStyle w:val="ad"/>
+      </w:pPr>
+      <w:r>
+        <w:t>У випадку, якщо користувач немає жодних збережених шаблонів, він має отримати відповідне повідомлення.</w:t>
+      </w:r>
+    </w:p>
+    <w:p>
+      <w:pPr>
+        <w:pStyle w:val="a1"/>
+        <w:rPr>
+          <w:lang w:val="ru-RU"/>
+        </w:rPr>
+      </w:pPr>
+      <w:r>
+        <w:t xml:space="preserve">Команда </w:t>
+      </w:r>
+      <w:r>
+        <w:rPr>
+          <w:lang w:val="ru-RU"/>
+        </w:rPr>
+        <w:t>/</w:t>
+      </w:r>
+      <w:r>
+        <w:rPr>
+          <w:lang w:val="en-US"/>
+        </w:rPr>
+        <w:t>bind</w:t>
+      </w:r>
+    </w:p>
+    <w:p>
+      <w:pPr>
+        <w:pStyle w:val="ad"/>
+      </w:pPr>
+      <w:r>
+        <w:t xml:space="preserve">Команда </w:t>
+      </w:r>
+      <w:r>
+        <w:rPr>
+          <w:lang w:val="ru-RU"/>
+        </w:rPr>
+        <w:t>/</w:t>
+      </w:r>
+      <w:r>
+        <w:rPr>
+          <w:lang w:val="en-US"/>
+        </w:rPr>
+        <w:t>bind</w:t>
+      </w:r>
+      <w:r>
+        <w:rPr>
+          <w:lang w:val="ru-RU"/>
+        </w:rPr>
+        <w:t xml:space="preserve"> </w:t>
+      </w:r>
+      <w:r>
+        <w:t xml:space="preserve">має обов’язковий параметр </w:t>
+      </w:r>
+      <w:r>
+        <w:rPr>
+          <w:lang w:val="en-US"/>
+        </w:rPr>
+        <w:t>kwd</w:t>
+      </w:r>
+      <w:r>
+        <w:rPr>
+          <w:lang w:val="ru-RU"/>
+        </w:rPr>
+        <w:t xml:space="preserve"> </w:t>
+      </w:r>
+      <w:r>
+        <w:t>– ключове слово, яке користувач буде використовувати для доступу до поточного шаблону.</w:t>
+      </w:r>
+      <w:r>
+        <w:t xml:space="preserve"> </w:t>
+      </w:r>
+      <w:bookmarkStart w:id="3" w:name="_Hlk72712240"/>
+      <w:r>
+        <w:t>Допускається перелік ключових слів розділених комою.</w:t>
+      </w:r>
+    </w:p>
+    <w:bookmarkEnd w:id="3"/>
+    <w:p>
+      <w:pPr>
+        <w:pStyle w:val="ad"/>
+      </w:pPr>
+      <w:r>
+        <w:t xml:space="preserve">Після ключового слова користувач може вводити будь-який текст </w:t>
+      </w:r>
+      <w:r>
+        <w:t xml:space="preserve">з будь-яким форматуванням, яке має бути збережене при відтворенні. </w:t>
+      </w:r>
+    </w:p>
+    <w:p>
+      <w:pPr>
+        <w:pStyle w:val="ad"/>
+      </w:pPr>
+      <w:r>
+        <w:t>При виконанні команди шаблон має бути доданий до колекції шаблонів та має бути зв’язаний з користувачем з колекції користувачів у базі даних. У випадку, якщо в колекції ще не існує запису користувача, вона повинна бути створена.</w:t>
+      </w:r>
+    </w:p>
+    <w:p>
+      <w:pPr>
+        <w:pStyle w:val="ad"/>
+      </w:pPr>
+      <w:r>
+        <w:t>Після виконання команди має бути надісланий новий шаблон для перед перегляду або повідомлення про помилку.</w:t>
+      </w:r>
+    </w:p>
+    <w:p>
+      <w:pPr>
+        <w:pStyle w:val="a1"/>
+      </w:pPr>
+      <w:r>
+        <w:t xml:space="preserve">Команда </w:t>
+      </w:r>
+      <w:r>
+        <w:t>/</w:t>
+      </w:r>
+      <w:r>
+        <w:rPr>
+          <w:lang w:val="en-US"/>
+        </w:rPr>
+        <w:t>unbind</w:t>
+      </w:r>
+    </w:p>
+    <w:p>
+      <w:pPr>
+        <w:pStyle w:val="ad"/>
       </w:pPr>
       <w:r>
         <w:lastRenderedPageBreak/>
-        <w:t xml:space="preserve">Команди повинні дозволяти користувачу натискати на них задля їх виконання, окрім команд </w:t>
-      </w:r>
-      <w:r>
-        <w:t>/</w:t>
-      </w:r>
-      <w:r>
-        <w:rPr>
-          <w:lang w:val="en-US"/>
-        </w:rPr>
-        <w:t>bind</w:t>
-      </w:r>
-      <w:r>
-        <w:t xml:space="preserve"> та /</w:t>
+        <w:t>Команда /</w:t>
       </w:r>
       <w:r>
         <w:rPr>
@@ -1469,62 +1676,35 @@
         <w:t>unbind</w:t>
       </w:r>
       <w:r>
-        <w:t xml:space="preserve"> бо ці команди мають виконуватися з обов’язковими параметрами.</w:t>
-      </w:r>
-    </w:p>
-    <w:p>
-      <w:pPr>
-        <w:pStyle w:val="a"/>
-      </w:pPr>
-      <w:r>
-        <w:t xml:space="preserve">Команда </w:t>
-      </w:r>
-      <w:r>
-        <w:rPr>
-          <w:lang w:val="ru-RU"/>
-        </w:rPr>
-        <w:t>/</w:t>
-      </w:r>
-      <w:r>
-        <w:rPr>
-          <w:lang w:val="en-US"/>
-        </w:rPr>
-        <w:t>list</w:t>
-      </w:r>
-      <w:r>
-        <w:t xml:space="preserve"> </w:t>
-      </w:r>
-    </w:p>
-    <w:p>
-      <w:pPr>
-        <w:pStyle w:val="ac"/>
-      </w:pPr>
-      <w:r>
-        <w:t xml:space="preserve">При надсиланні користувачем команди </w:t>
-      </w:r>
-      <w:r>
-        <w:rPr>
-          <w:lang w:val="ru-RU"/>
-        </w:rPr>
-        <w:t>/</w:t>
-      </w:r>
-      <w:r>
-        <w:rPr>
-          <w:lang w:val="en-US"/>
-        </w:rPr>
-        <w:t>list</w:t>
-      </w:r>
-      <w:r>
-        <w:rPr>
-          <w:lang w:val="ru-RU"/>
-        </w:rPr>
-        <w:t xml:space="preserve"> </w:t>
-      </w:r>
-      <w:r>
-        <w:t xml:space="preserve">бот повинен надіслати повідомлення з переліком усіх шаблонів користувача. </w:t>
-      </w:r>
-      <w:r>
-        <w:t xml:space="preserve">Також команда має «таємний» параметр для користувачів, що наявні у колекції адміністрації, </w:t>
+        <w:t xml:space="preserve"> </w:t>
+      </w:r>
+      <w:r>
+        <w:t xml:space="preserve">має обов’язковий параметр </w:t>
+      </w:r>
+      <w:r>
+        <w:rPr>
+          <w:lang w:val="en-US"/>
+        </w:rPr>
+        <w:t>kwd</w:t>
+      </w:r>
+      <w:r>
+        <w:t xml:space="preserve"> – </w:t>
+      </w:r>
+      <w:r>
+        <w:t xml:space="preserve">ключове слово, шаблон відповідний якому має бути видалений. </w:t>
+      </w:r>
+      <w:bookmarkStart w:id="4" w:name="_Hlk72711860"/>
+      <w:r>
+        <w:t xml:space="preserve">Допускається перелік ключових слів розділених комою. </w:t>
+      </w:r>
+      <w:r>
+        <w:t>Також є «таємний» параметр для користувачів, що наявні у колекції адміністрації</w:t>
+      </w:r>
+      <w:r>
+        <w:t>,</w:t>
+      </w:r>
+      <w:r>
+        <w:t xml:space="preserve"> </w:t>
       </w:r>
       <w:r>
         <w:rPr>
@@ -1548,222 +1728,10 @@
         <w:t>– індекс користувача з яким буде проводитися операція.</w:t>
       </w:r>
     </w:p>
-    <w:p>
-      <w:pPr>
-        <w:pStyle w:val="ac"/>
-      </w:pPr>
-      <w:r>
-        <w:t xml:space="preserve">Перелік має бути зроблений за допомогою </w:t>
-      </w:r>
-      <w:r>
-        <w:t>інлайн кнопок кнопки мають бути розташовані у 2 стовбця (якщо кількість непарна – остання кнопка займає 2 стовбця). На кожній кнопці має бути написане одне ключове слово. При натисканні кожна кнопка дає команду ботові надіслати шаблон відповідний до ключового слова на кнопці для перед перегляду.</w:t>
-      </w:r>
-    </w:p>
-    <w:p>
-      <w:pPr>
-        <w:pStyle w:val="ac"/>
-      </w:pPr>
-      <w:r>
-        <w:t>У випадку, якщо користувач немає жодних збережених шаблонів, він має отримати відповідне повідомлення.</w:t>
-      </w:r>
-    </w:p>
-    <w:p>
-      <w:pPr>
-        <w:pStyle w:val="a"/>
-        <w:rPr>
-          <w:lang w:val="ru-RU"/>
-        </w:rPr>
-      </w:pPr>
-      <w:r>
-        <w:t xml:space="preserve">Команда </w:t>
-      </w:r>
-      <w:r>
-        <w:rPr>
-          <w:lang w:val="ru-RU"/>
-        </w:rPr>
-        <w:t>/</w:t>
-      </w:r>
-      <w:r>
-        <w:rPr>
-          <w:lang w:val="en-US"/>
-        </w:rPr>
-        <w:t>bind</w:t>
-      </w:r>
-    </w:p>
-    <w:p>
-      <w:pPr>
-        <w:pStyle w:val="ac"/>
-      </w:pPr>
-      <w:r>
-        <w:t xml:space="preserve">Команда </w:t>
-      </w:r>
-      <w:r>
-        <w:rPr>
-          <w:lang w:val="ru-RU"/>
-        </w:rPr>
-        <w:t>/</w:t>
-      </w:r>
-      <w:r>
-        <w:rPr>
-          <w:lang w:val="en-US"/>
-        </w:rPr>
-        <w:t>bind</w:t>
-      </w:r>
-      <w:r>
-        <w:rPr>
-          <w:lang w:val="ru-RU"/>
-        </w:rPr>
-        <w:t xml:space="preserve"> </w:t>
-      </w:r>
-      <w:r>
-        <w:t xml:space="preserve">має обов’язковий параметр </w:t>
-      </w:r>
-      <w:proofErr w:type="spellStart"/>
-      <w:r>
-        <w:rPr>
-          <w:lang w:val="en-US"/>
-        </w:rPr>
-        <w:t>kwd</w:t>
-      </w:r>
-      <w:proofErr w:type="spellEnd"/>
-      <w:r>
-        <w:rPr>
-          <w:lang w:val="ru-RU"/>
-        </w:rPr>
-        <w:t xml:space="preserve"> </w:t>
-      </w:r>
-      <w:r>
-        <w:t>– ключове слово, яке користувач буде використовувати для доступу до поточного шаблону.</w:t>
-      </w:r>
-      <w:r>
-        <w:t xml:space="preserve"> </w:t>
-      </w:r>
-      <w:bookmarkStart w:id="3" w:name="_Hlk72712240"/>
-      <w:r>
-        <w:t>Допускається перелік ключових слів розділених комою.</w:t>
-      </w:r>
-    </w:p>
-    <w:bookmarkEnd w:id="3"/>
-    <w:p>
-      <w:pPr>
-        <w:pStyle w:val="ac"/>
-      </w:pPr>
-      <w:r>
-        <w:t xml:space="preserve">Після ключового слова користувач може вводити будь-який текст </w:t>
-      </w:r>
-      <w:r>
-        <w:t xml:space="preserve">з будь-яким форматуванням, яке має бути збережене при відтворенні. </w:t>
-      </w:r>
-    </w:p>
-    <w:p>
-      <w:pPr>
-        <w:pStyle w:val="ac"/>
-      </w:pPr>
-      <w:r>
-        <w:t>При виконанні команди шаблон має бути доданий до колекції шаблонів та має бути зв’язаний з користувачем з колекції користувачів у базі даних. У випадку, якщо в колекції ще не існує запису користувача, вона повинна бути створена.</w:t>
-      </w:r>
-    </w:p>
-    <w:p>
-      <w:pPr>
-        <w:pStyle w:val="ac"/>
-      </w:pPr>
-      <w:r>
-        <w:t>Після виконання команди має бути надісланий новий шаблон для перед перегляду або повідомлення про помилку.</w:t>
-      </w:r>
-    </w:p>
-    <w:p>
-      <w:pPr>
-        <w:pStyle w:val="a"/>
-      </w:pPr>
-      <w:r>
-        <w:t xml:space="preserve">Команда </w:t>
-      </w:r>
-      <w:r>
-        <w:t>/</w:t>
-      </w:r>
-      <w:r>
-        <w:rPr>
-          <w:lang w:val="en-US"/>
-        </w:rPr>
-        <w:t>unbind</w:t>
-      </w:r>
-    </w:p>
-    <w:p>
-      <w:pPr>
-        <w:pStyle w:val="ac"/>
-      </w:pPr>
-      <w:r>
-        <w:t>Команда /</w:t>
-      </w:r>
-      <w:r>
-        <w:rPr>
-          <w:lang w:val="en-US"/>
-        </w:rPr>
-        <w:t>unbind</w:t>
-      </w:r>
-      <w:r>
-        <w:t xml:space="preserve"> </w:t>
-      </w:r>
-      <w:r>
-        <w:t xml:space="preserve">має обов’язковий параметр </w:t>
-      </w:r>
-      <w:proofErr w:type="spellStart"/>
-      <w:r>
-        <w:rPr>
-          <w:lang w:val="en-US"/>
-        </w:rPr>
-        <w:t>kwd</w:t>
-      </w:r>
-      <w:proofErr w:type="spellEnd"/>
-      <w:r>
-        <w:t xml:space="preserve"> – </w:t>
-      </w:r>
-      <w:r>
-        <w:t xml:space="preserve">ключове слово, шаблон відповідний якому має бути видалений. </w:t>
-      </w:r>
-      <w:bookmarkStart w:id="4" w:name="_Hlk72711860"/>
-      <w:r>
-        <w:t xml:space="preserve">Допускається перелік ключових слів розділених комою. </w:t>
-      </w:r>
-      <w:r>
-        <w:t xml:space="preserve">Також є «таємний» параметр для </w:t>
-      </w:r>
-      <w:r>
-        <w:lastRenderedPageBreak/>
-        <w:t>користувачів, що наявні у колекції адміністрації</w:t>
-      </w:r>
-      <w:r>
-        <w:t>,</w:t>
-      </w:r>
-      <w:r>
-        <w:t xml:space="preserve"> </w:t>
-      </w:r>
-      <w:r>
-        <w:rPr>
-          <w:lang w:val="en-US"/>
-        </w:rPr>
-        <w:t>user</w:t>
-      </w:r>
-      <w:r>
-        <w:t>_</w:t>
-      </w:r>
-      <w:r>
-        <w:rPr>
-          <w:lang w:val="en-US"/>
-        </w:rPr>
-        <w:t>id</w:t>
-      </w:r>
-      <w:r>
-        <w:t xml:space="preserve"> </w:t>
-      </w:r>
-      <w:r>
-        <w:t>– індекс користувача з яким буде проводитися операція.</w:t>
-      </w:r>
-    </w:p>
     <w:bookmarkEnd w:id="4"/>
     <w:p>
       <w:pPr>
-        <w:pStyle w:val="ac"/>
+        <w:pStyle w:val="ad"/>
       </w:pPr>
       <w:r>
         <w:t xml:space="preserve">При виконанні видаляє зв’язок користувача та шаблону, видаляє </w:t>
@@ -1774,7 +1742,7 @@
     </w:p>
     <w:p>
       <w:pPr>
-        <w:pStyle w:val="ac"/>
+        <w:pStyle w:val="ad"/>
         <w:rPr>
           <w:lang w:val="ru-RU"/>
         </w:rPr>
@@ -1791,7 +1759,7 @@
     </w:p>
     <w:p>
       <w:pPr>
-        <w:pStyle w:val="a"/>
+        <w:pStyle w:val="a1"/>
       </w:pPr>
       <w:r>
         <w:t>Ключове слово</w:t>
@@ -1799,7 +1767,7 @@
     </w:p>
     <w:p>
       <w:pPr>
-        <w:pStyle w:val="ac"/>
+        <w:pStyle w:val="ad"/>
       </w:pPr>
       <w:r>
         <w:t xml:space="preserve"> Ключове слово має містити лише букви та цифри, є нечутливим до регістру. </w:t>
@@ -1810,7 +1778,7 @@
     </w:p>
     <w:p>
       <w:pPr>
-        <w:pStyle w:val="a"/>
+        <w:pStyle w:val="a1"/>
       </w:pPr>
       <w:r>
         <w:t>Шаблон</w:t>
@@ -1818,7 +1786,7 @@
     </w:p>
     <w:p>
       <w:pPr>
-        <w:pStyle w:val="ac"/>
+        <w:pStyle w:val="ad"/>
       </w:pPr>
       <w:r>
         <w:t xml:space="preserve">Шаблон може містити форматований текст, файл будь-якого формату або деякий список файлів, таким чином підтримуючи усі типи повідомлень до яких можна додати текст. </w:t>
@@ -1826,7 +1794,7 @@
     </w:p>
     <w:p>
       <w:pPr>
-        <w:pStyle w:val="ac"/>
+        <w:pStyle w:val="ad"/>
         <w:ind w:firstLine="0"/>
       </w:pPr>
       <w:r>
@@ -1836,7 +1804,7 @@
     </w:p>
     <w:p>
       <w:pPr>
-        <w:pStyle w:val="a0"/>
+        <w:pStyle w:val="a2"/>
       </w:pPr>
       <w:r>
         <w:t>Текстові</w:t>
@@ -1844,7 +1812,7 @@
     </w:p>
     <w:p>
       <w:pPr>
-        <w:pStyle w:val="a0"/>
+        <w:pStyle w:val="a2"/>
       </w:pPr>
       <w:r>
         <w:t>Зображення</w:t>
@@ -1852,7 +1820,7 @@
     </w:p>
     <w:p>
       <w:pPr>
-        <w:pStyle w:val="a0"/>
+        <w:pStyle w:val="a2"/>
       </w:pPr>
       <w:r>
         <w:t>Відео</w:t>
@@ -1860,7 +1828,7 @@
     </w:p>
     <w:p>
       <w:pPr>
-        <w:pStyle w:val="a0"/>
+        <w:pStyle w:val="a2"/>
       </w:pPr>
       <w:r>
         <w:t>Файл</w:t>
@@ -1868,7 +1836,7 @@
     </w:p>
     <w:p>
       <w:pPr>
-        <w:pStyle w:val="a0"/>
+        <w:pStyle w:val="a2"/>
       </w:pPr>
       <w:r>
         <w:t xml:space="preserve">Аудіо </w:t>
@@ -1876,7 +1844,7 @@
     </w:p>
     <w:p>
       <w:pPr>
-        <w:pStyle w:val="a0"/>
+        <w:pStyle w:val="a2"/>
       </w:pPr>
       <w:r>
         <w:t>Медіа група (сукупність файлів одного типу, зображення та відео можуть бути разом)</w:t>
@@ -1884,7 +1852,7 @@
     </w:p>
     <w:p>
       <w:pPr>
-        <w:pStyle w:val="ac"/>
+        <w:pStyle w:val="ad"/>
       </w:pPr>
       <w:r>
         <w:t>Текст після ключового слова є необов’язковим для всіх типів повідомлень окрім текстових.</w:t>
@@ -1892,7 +1860,7 @@
     </w:p>
     <w:p>
       <w:pPr>
-        <w:pStyle w:val="a"/>
+        <w:pStyle w:val="a1"/>
       </w:pPr>
       <w:r>
         <w:t>Збереження даних</w:t>
@@ -1900,7 +1868,7 @@
     </w:p>
     <w:p>
       <w:pPr>
-        <w:pStyle w:val="ac"/>
+        <w:pStyle w:val="ad"/>
       </w:pPr>
       <w:r>
         <w:t>База даних має містити наступні колекції:</w:t>
@@ -1908,7 +1876,7 @@
     </w:p>
     <w:p>
       <w:pPr>
-        <w:pStyle w:val="a0"/>
+        <w:pStyle w:val="a2"/>
       </w:pPr>
       <w:r>
         <w:rPr>
@@ -1922,12 +1890,13 @@
     </w:p>
     <w:p>
       <w:pPr>
-        <w:pStyle w:val="a0"/>
-      </w:pPr>
-      <w:r>
-        <w:rPr>
-          <w:lang w:val="en-US"/>
-        </w:rPr>
+        <w:pStyle w:val="a2"/>
+      </w:pPr>
+      <w:r>
+        <w:rPr>
+          <w:lang w:val="en-US"/>
+        </w:rPr>
+        <w:lastRenderedPageBreak/>
         <w:t>keywords</w:t>
       </w:r>
       <w:r>
@@ -1936,7 +1905,7 @@
     </w:p>
     <w:p>
       <w:pPr>
-        <w:pStyle w:val="a0"/>
+        <w:pStyle w:val="a2"/>
       </w:pPr>
       <w:r>
         <w:rPr>
@@ -1950,7 +1919,7 @@
     </w:p>
     <w:p>
       <w:pPr>
-        <w:pStyle w:val="ac"/>
+        <w:pStyle w:val="ad"/>
       </w:pPr>
       <w:r>
         <w:t xml:space="preserve">Усі файли зберігаються на платформі </w:t>
@@ -1970,256 +1939,256 @@
     </w:p>
     <w:p>
       <w:pPr>
-        <w:pStyle w:val="a"/>
+        <w:pStyle w:val="a1"/>
+      </w:pPr>
+      <w:r>
+        <w:t>Програмна частина</w:t>
+      </w:r>
+    </w:p>
+    <w:p>
+      <w:pPr>
+        <w:pStyle w:val="ad"/>
+      </w:pPr>
+      <w:r>
+        <w:t xml:space="preserve">Увесь код має бути написаний на мові програмування </w:t>
+      </w:r>
+      <w:r>
+        <w:rPr>
+          <w:lang w:val="en-US"/>
+        </w:rPr>
+        <w:t>Python</w:t>
+      </w:r>
+      <w:r>
+        <w:t xml:space="preserve"> </w:t>
+      </w:r>
+      <w:r>
+        <w:t xml:space="preserve">з використанням бібліотеки для розробки </w:t>
+      </w:r>
+      <w:r>
+        <w:rPr>
+          <w:lang w:val="en-US"/>
+        </w:rPr>
+        <w:t>Telegram</w:t>
+      </w:r>
+      <w:r>
+        <w:t xml:space="preserve"> ботів </w:t>
+      </w:r>
+      <w:r>
+        <w:rPr>
+          <w:lang w:val="en-US"/>
+        </w:rPr>
+        <w:t>aiogram</w:t>
+      </w:r>
+      <w:r>
+        <w:t>.</w:t>
+      </w:r>
+      <w:r>
+        <w:t xml:space="preserve"> </w:t>
+      </w:r>
+      <w:r>
+        <w:t xml:space="preserve"> </w:t>
+      </w:r>
+    </w:p>
+    <w:p>
+      <w:pPr>
+        <w:pStyle w:val="ad"/>
+        <w:rPr>
+          <w:lang w:val="ru-RU"/>
+        </w:rPr>
+      </w:pPr>
+      <w:r>
+        <w:rPr>
+          <w:lang w:val="ru-RU"/>
+        </w:rPr>
+        <w:t xml:space="preserve">В </w:t>
+      </w:r>
+      <w:r>
+        <w:t xml:space="preserve">якості бази даних має бути використана </w:t>
+      </w:r>
+      <w:r>
+        <w:rPr>
+          <w:lang w:val="en-US"/>
+        </w:rPr>
+        <w:t>MongoDB</w:t>
+      </w:r>
+      <w:r>
+        <w:rPr>
+          <w:lang w:val="ru-RU"/>
+        </w:rPr>
+        <w:t>.</w:t>
+      </w:r>
+    </w:p>
+    <w:p>
+      <w:pPr>
+        <w:pStyle w:val="a1"/>
+      </w:pPr>
+      <w:r>
+        <w:t xml:space="preserve">Локалізація </w:t>
+      </w:r>
+    </w:p>
+    <w:p>
+      <w:pPr>
+        <w:pStyle w:val="ad"/>
+      </w:pPr>
+      <w:r>
+        <w:t xml:space="preserve">Увесь текст повідомлень має бути локалізованим. </w:t>
+      </w:r>
+    </w:p>
+    <w:p>
+      <w:pPr>
+        <w:pStyle w:val="ad"/>
+      </w:pPr>
+      <w:r>
+        <w:t xml:space="preserve">Інформація про локалізацію має братися з повідомлення користувача. </w:t>
+      </w:r>
+    </w:p>
+    <w:p>
+      <w:pPr>
+        <w:pStyle w:val="ad"/>
+      </w:pPr>
+      <w:r>
+        <w:t>Мови, що мають бути реалізовані:</w:t>
+      </w:r>
+    </w:p>
+    <w:p>
+      <w:pPr>
+        <w:pStyle w:val="a2"/>
+      </w:pPr>
+      <w:r>
+        <w:t>Англійська</w:t>
+      </w:r>
+    </w:p>
+    <w:p>
+      <w:pPr>
+        <w:pStyle w:val="a2"/>
+      </w:pPr>
+      <w:r>
+        <w:t>Російська</w:t>
+      </w:r>
+    </w:p>
+    <w:p>
+      <w:pPr>
+        <w:pStyle w:val="ad"/>
+      </w:pPr>
+      <w:r>
+        <w:t>У майбутньому можливе додавання інших мов.</w:t>
+      </w:r>
+    </w:p>
+    <w:p>
+      <w:pPr>
+        <w:pStyle w:val="ad"/>
+      </w:pPr>
+      <w:r>
+        <w:t>У випадку, якщо мови користувача немає у існуючому переліку, за замовчуванням має бути обрана англійська мова.</w:t>
+      </w:r>
+    </w:p>
+    <w:p>
+      <w:pPr>
+        <w:pStyle w:val="a1"/>
+      </w:pPr>
+      <w:r>
+        <w:t>Відмовостійкість</w:t>
+      </w:r>
+    </w:p>
+    <w:p>
+      <w:pPr>
+        <w:pStyle w:val="ad"/>
+      </w:pPr>
+      <w:r>
+        <w:t>У випадку помилки на стороні користувача, бот має вказати користувачу на помилку</w:t>
+      </w:r>
+    </w:p>
+    <w:p>
+      <w:pPr>
+        <w:pStyle w:val="ad"/>
+      </w:pPr>
+      <w:r>
+        <w:t xml:space="preserve">У випадку внутрішньої помилки, повна інформація про помилку має бути надіслана адміністрації </w:t>
+      </w:r>
+    </w:p>
+    <w:p>
+      <w:pPr>
+        <w:pStyle w:val="a1"/>
+      </w:pPr>
+      <w:r>
+        <w:t>Розгортання</w:t>
+      </w:r>
+    </w:p>
+    <w:p>
+      <w:pPr>
+        <w:pStyle w:val="ad"/>
+        <w:rPr>
+          <w:lang w:val="ru-RU"/>
+        </w:rPr>
+      </w:pPr>
+      <w:r>
+        <w:t xml:space="preserve">База даних повинна бути доступна онлайн та зберігатися на серверах, що надаються самою </w:t>
+      </w:r>
+      <w:r>
+        <w:rPr>
+          <w:lang w:val="en-US"/>
+        </w:rPr>
+        <w:t>MongoDB</w:t>
+      </w:r>
+      <w:r>
+        <w:rPr>
+          <w:lang w:val="ru-RU"/>
+        </w:rPr>
+        <w:t>.</w:t>
+      </w:r>
+    </w:p>
+    <w:p>
+      <w:pPr>
+        <w:pStyle w:val="ad"/>
+      </w:pPr>
+      <w:r>
+        <w:rPr>
+          <w:lang w:val="ru-RU"/>
+        </w:rPr>
+        <w:t xml:space="preserve">Скрипт </w:t>
+      </w:r>
+      <w:r>
+        <w:t xml:space="preserve">програми повинен бути розгорнутий на сервері з підтримкою мови </w:t>
+      </w:r>
+      <w:r>
+        <w:rPr>
+          <w:lang w:val="en-US"/>
+        </w:rPr>
+        <w:t>Python</w:t>
+      </w:r>
+      <w:r>
+        <w:rPr>
+          <w:lang w:val="ru-RU"/>
+        </w:rPr>
+        <w:t xml:space="preserve"> </w:t>
+      </w:r>
+      <w:r>
+        <w:rPr>
+          <w:lang w:val="ru-RU"/>
+        </w:rPr>
+        <w:t xml:space="preserve">не </w:t>
+      </w:r>
+      <w:r>
+        <w:t xml:space="preserve">нижче 3.8. </w:t>
+      </w:r>
+    </w:p>
+    <w:p>
+      <w:pPr>
+        <w:pStyle w:val="ad"/>
+      </w:pPr>
+      <w:r>
+        <w:t>Кожен розробник повинен мати власно створеного бота для роботи. Забороняється використання основного боту.</w:t>
+      </w:r>
+      <w:r>
+        <w:t xml:space="preserve"> </w:t>
+      </w:r>
+    </w:p>
+    <w:p>
+      <w:pPr>
+        <w:pStyle w:val="ad"/>
       </w:pPr>
       <w:r>
         <w:lastRenderedPageBreak/>
-        <w:t>Програмна частина</w:t>
-      </w:r>
-    </w:p>
-    <w:p>
-      <w:pPr>
-        <w:pStyle w:val="ac"/>
-      </w:pPr>
-      <w:r>
-        <w:t xml:space="preserve">Увесь код має бути написаний на мові програмування </w:t>
-      </w:r>
-      <w:r>
-        <w:rPr>
-          <w:lang w:val="en-US"/>
-        </w:rPr>
-        <w:t>Python</w:t>
-      </w:r>
-      <w:r>
-        <w:t xml:space="preserve"> </w:t>
-      </w:r>
-      <w:r>
-        <w:t xml:space="preserve">з використанням бібліотеки для розробки </w:t>
-      </w:r>
-      <w:r>
-        <w:rPr>
-          <w:lang w:val="en-US"/>
-        </w:rPr>
-        <w:t>Telegram</w:t>
-      </w:r>
-      <w:r>
-        <w:t xml:space="preserve"> ботів </w:t>
-      </w:r>
-      <w:r>
-        <w:rPr>
-          <w:lang w:val="en-US"/>
-        </w:rPr>
-        <w:t>aiogram</w:t>
-      </w:r>
-      <w:r>
-        <w:t>.</w:t>
-      </w:r>
-      <w:r>
-        <w:t xml:space="preserve"> </w:t>
-      </w:r>
-      <w:r>
-        <w:t xml:space="preserve"> </w:t>
-      </w:r>
-    </w:p>
-    <w:p>
-      <w:pPr>
-        <w:pStyle w:val="ac"/>
-        <w:rPr>
-          <w:lang w:val="ru-RU"/>
-        </w:rPr>
-      </w:pPr>
-      <w:r>
-        <w:rPr>
-          <w:lang w:val="ru-RU"/>
-        </w:rPr>
-        <w:t xml:space="preserve">В </w:t>
-      </w:r>
-      <w:r>
-        <w:t xml:space="preserve">якості бази даних має бути використана </w:t>
-      </w:r>
-      <w:r>
-        <w:rPr>
-          <w:lang w:val="en-US"/>
-        </w:rPr>
-        <w:t>MongoDB</w:t>
-      </w:r>
-      <w:r>
-        <w:rPr>
-          <w:lang w:val="ru-RU"/>
-        </w:rPr>
-        <w:t>.</w:t>
-      </w:r>
-    </w:p>
-    <w:p>
-      <w:pPr>
-        <w:pStyle w:val="a"/>
-      </w:pPr>
-      <w:r>
-        <w:t xml:space="preserve">Локалізація </w:t>
-      </w:r>
-    </w:p>
-    <w:p>
-      <w:pPr>
-        <w:pStyle w:val="ac"/>
-      </w:pPr>
-      <w:r>
-        <w:t xml:space="preserve">Увесь текст повідомлень має бути локалізованим. </w:t>
-      </w:r>
-    </w:p>
-    <w:p>
-      <w:pPr>
-        <w:pStyle w:val="ac"/>
-      </w:pPr>
-      <w:r>
-        <w:t xml:space="preserve">Інформація про локалізацію має братися з повідомлення користувача. </w:t>
-      </w:r>
-    </w:p>
-    <w:p>
-      <w:pPr>
-        <w:pStyle w:val="ac"/>
-      </w:pPr>
-      <w:r>
-        <w:t>Мови, що мають бути реалізовані:</w:t>
-      </w:r>
-    </w:p>
-    <w:p>
-      <w:pPr>
-        <w:pStyle w:val="a0"/>
-      </w:pPr>
-      <w:r>
-        <w:t>Англійська</w:t>
-      </w:r>
-    </w:p>
-    <w:p>
-      <w:pPr>
-        <w:pStyle w:val="a0"/>
-      </w:pPr>
-      <w:r>
-        <w:t>Російська</w:t>
-      </w:r>
-    </w:p>
-    <w:p>
-      <w:pPr>
-        <w:pStyle w:val="ac"/>
-      </w:pPr>
-      <w:r>
-        <w:t>У майбутньому можливе додавання інших мов.</w:t>
-      </w:r>
-    </w:p>
-    <w:p>
-      <w:pPr>
-        <w:pStyle w:val="ac"/>
-      </w:pPr>
-      <w:r>
-        <w:t>У випадку, якщо мови користувача немає у існуючому переліку, за замовчуванням має бути обрана англійська мова.</w:t>
-      </w:r>
-    </w:p>
-    <w:p>
-      <w:pPr>
-        <w:pStyle w:val="a"/>
-      </w:pPr>
-      <w:r>
-        <w:t>Відмовостійкість</w:t>
-      </w:r>
-    </w:p>
-    <w:p>
-      <w:pPr>
-        <w:pStyle w:val="ac"/>
-      </w:pPr>
-      <w:r>
-        <w:t>У випадку помилки на стороні користувача, бот має вказати користувачу на помилку</w:t>
-      </w:r>
-    </w:p>
-    <w:p>
-      <w:pPr>
-        <w:pStyle w:val="ac"/>
-      </w:pPr>
-      <w:r>
-        <w:t xml:space="preserve">У випадку внутрішньої помилки, повна інформація про помилку має бути надіслана адміністрації </w:t>
-      </w:r>
-    </w:p>
-    <w:p>
-      <w:pPr>
-        <w:pStyle w:val="a"/>
-      </w:pPr>
-      <w:r>
-        <w:t>Розгортання</w:t>
-      </w:r>
-    </w:p>
-    <w:p>
-      <w:pPr>
-        <w:pStyle w:val="ac"/>
-        <w:rPr>
-          <w:lang w:val="ru-RU"/>
-        </w:rPr>
-      </w:pPr>
-      <w:r>
-        <w:t xml:space="preserve">База даних повинна бути доступна онлайн та зберігатися на серверах, що надаються самою </w:t>
-      </w:r>
-      <w:r>
-        <w:rPr>
-          <w:lang w:val="en-US"/>
-        </w:rPr>
-        <w:t>MongoDB</w:t>
-      </w:r>
-      <w:r>
-        <w:rPr>
-          <w:lang w:val="ru-RU"/>
-        </w:rPr>
-        <w:t>.</w:t>
-      </w:r>
-    </w:p>
-    <w:p>
-      <w:pPr>
-        <w:pStyle w:val="ac"/>
-      </w:pPr>
-      <w:r>
-        <w:rPr>
-          <w:lang w:val="ru-RU"/>
-        </w:rPr>
-        <w:t xml:space="preserve">Скрипт </w:t>
-      </w:r>
-      <w:r>
-        <w:t xml:space="preserve">програми повинен бути розгорнутий на сервері з підтримкою мови </w:t>
-      </w:r>
-      <w:r>
-        <w:rPr>
-          <w:lang w:val="en-US"/>
-        </w:rPr>
-        <w:t>Python</w:t>
-      </w:r>
-      <w:r>
-        <w:rPr>
-          <w:lang w:val="ru-RU"/>
-        </w:rPr>
-        <w:t xml:space="preserve"> </w:t>
-      </w:r>
-      <w:r>
-        <w:rPr>
-          <w:lang w:val="ru-RU"/>
-        </w:rPr>
-        <w:t xml:space="preserve">не </w:t>
-      </w:r>
-      <w:r>
-        <w:t xml:space="preserve">нижче 3.8. </w:t>
-      </w:r>
-    </w:p>
-    <w:p>
-      <w:pPr>
-        <w:pStyle w:val="ac"/>
-      </w:pPr>
-      <w:r>
-        <w:t>Кожен розробник повинен мати власно створеного бота для роботи. Забороняється використання основного боту.</w:t>
-      </w:r>
-      <w:r>
-        <w:t xml:space="preserve"> </w:t>
-      </w:r>
-    </w:p>
-    <w:p>
-      <w:pPr>
-        <w:pStyle w:val="ac"/>
-      </w:pPr>
-      <w:r>
         <w:t>Параметри підключення для бази даних та токен боту повинні зберігатися у змінних середовища, що відрізняються на сервері та локально.</w:t>
       </w:r>
     </w:p>
@@ -2238,11 +2207,7 @@
     </w:p>
     <w:p>
       <w:pPr>
-        <w:pStyle w:val="a"/>
-        <w:numPr>
-          <w:ilvl w:val="1"/>
-          <w:numId w:val="1"/>
-        </w:numPr>
+        <w:pStyle w:val="a0"/>
       </w:pPr>
       <w:r>
         <w:t>Вибір засобів розробки</w:t>
@@ -2250,7 +2215,7 @@
     </w:p>
     <w:p>
       <w:pPr>
-        <w:pStyle w:val="ac"/>
+        <w:pStyle w:val="ad"/>
       </w:pPr>
       <w:r>
         <w:t xml:space="preserve">Для розробки </w:t>
@@ -2291,13 +2256,12 @@
     </w:p>
     <w:p>
       <w:pPr>
-        <w:pStyle w:val="ac"/>
-      </w:pPr>
-      <w:r>
-        <w:rPr>
-          <w:lang w:val="en-US"/>
-        </w:rPr>
-        <w:lastRenderedPageBreak/>
+        <w:pStyle w:val="ad"/>
+      </w:pPr>
+      <w:r>
+        <w:rPr>
+          <w:lang w:val="en-US"/>
+        </w:rPr>
         <w:t>PyCharm</w:t>
       </w:r>
       <w:r>
@@ -2351,7 +2315,7 @@
     </w:p>
     <w:p>
       <w:pPr>
-        <w:pStyle w:val="ac"/>
+        <w:pStyle w:val="ad"/>
         <w:rPr>
           <w:lang w:val="ru-RU"/>
         </w:rPr>
@@ -2380,7 +2344,7 @@
     </w:p>
     <w:p>
       <w:pPr>
-        <w:pStyle w:val="ac"/>
+        <w:pStyle w:val="ad"/>
         <w:rPr>
           <w:lang w:val="ru-RU"/>
         </w:rPr>
@@ -2478,14 +2442,12 @@
         </w:rPr>
         <w:t>.</w:t>
       </w:r>
-      <w:proofErr w:type="spellStart"/>
       <w:r>
         <w:rPr>
           <w:lang w:val="en-US"/>
         </w:rPr>
         <w:t>mongodb</w:t>
       </w:r>
-      <w:proofErr w:type="spellEnd"/>
       <w:r>
         <w:rPr>
           <w:lang w:val="ru-RU"/>
@@ -2531,7 +2493,7 @@
     </w:p>
     <w:p>
       <w:pPr>
-        <w:pStyle w:val="ac"/>
+        <w:pStyle w:val="ad"/>
         <w:rPr>
           <w:lang w:val="ru-RU"/>
         </w:rPr>
@@ -2554,7 +2516,7 @@
     </w:p>
     <w:p>
       <w:pPr>
-        <w:pStyle w:val="ac"/>
+        <w:pStyle w:val="ad"/>
       </w:pPr>
       <w:r>
         <w:rPr>
@@ -2580,7 +2542,7 @@
     </w:p>
     <w:p>
       <w:pPr>
-        <w:pStyle w:val="ac"/>
+        <w:pStyle w:val="ad"/>
       </w:pPr>
       <w:r>
         <w:t xml:space="preserve">Для зручної роботи з </w:t>
@@ -2627,7 +2589,7 @@
     </w:p>
     <w:p>
       <w:pPr>
-        <w:pStyle w:val="ac"/>
+        <w:pStyle w:val="ad"/>
       </w:pPr>
       <w:r>
         <w:rPr>
@@ -2686,25 +2648,21 @@
       <w:r>
         <w:t xml:space="preserve"> 3.7 з </w:t>
       </w:r>
-      <w:proofErr w:type="spellStart"/>
       <w:r>
         <w:rPr>
           <w:lang w:val="en-US"/>
         </w:rPr>
         <w:t>asyncio</w:t>
       </w:r>
-      <w:proofErr w:type="spellEnd"/>
       <w:r>
         <w:t xml:space="preserve"> та </w:t>
       </w:r>
-      <w:proofErr w:type="spellStart"/>
       <w:r>
         <w:rPr>
           <w:lang w:val="en-US"/>
         </w:rPr>
         <w:t>aiohttp</w:t>
       </w:r>
-      <w:proofErr w:type="spellEnd"/>
       <w:r>
         <w:t>, що допомагає робити ботів простішими та швидшими.</w:t>
       </w:r>
@@ -2725,11 +2683,7 @@
     </w:p>
     <w:p>
       <w:pPr>
-        <w:pStyle w:val="a"/>
-        <w:numPr>
-          <w:ilvl w:val="1"/>
-          <w:numId w:val="1"/>
-        </w:numPr>
+        <w:pStyle w:val="a0"/>
       </w:pPr>
       <w:r>
         <w:t>Вибір моделі життєвого циклу</w:t>
@@ -2738,7 +2692,7 @@
     <w:bookmarkEnd w:id="5"/>
     <w:p>
       <w:pPr>
-        <w:pStyle w:val="ac"/>
+        <w:pStyle w:val="ad"/>
       </w:pPr>
       <w:r>
         <w:t>При розробці програмного</w:t>
@@ -2747,14 +2701,18 @@
         <w:t xml:space="preserve"> продукту використовувалася інкремент</w:t>
       </w:r>
       <w:r>
-        <w:t>на модель життєвого циклу, під час якої програмне забезпечення розробляється з лінійною послідовністю стадій однак в декілька інкрементів (версій). Таким чином покращення продукту проходить заплановано весь час, доки життєвий цикл розробки не завершиться.</w:t>
-      </w:r>
-    </w:p>
-    <w:p>
-      <w:pPr>
-        <w:pStyle w:val="ac"/>
-        <w:rPr>
-          <w:lang w:val="en-US"/>
+        <w:t xml:space="preserve">на модель життєвого циклу, під час якої програмне забезпечення розробляється з лінійною послідовністю стадій однак в декілька інкрементів (версій). Таким </w:t>
+      </w:r>
+      <w:r>
+        <w:lastRenderedPageBreak/>
+        <w:t>чином покращення продукту проходить заплановано весь час, доки життєвий цикл розробки не завершиться.</w:t>
+      </w:r>
+    </w:p>
+    <w:p>
+      <w:pPr>
+        <w:pStyle w:val="ad"/>
+        <w:rPr>
+          <w:lang w:val="ru-RU"/>
         </w:rPr>
       </w:pPr>
       <w:r>
@@ -2766,10 +2724,9 @@
     </w:p>
     <w:p>
       <w:pPr>
-        <w:pStyle w:val="ac"/>
-      </w:pPr>
-      <w:r>
-        <w:lastRenderedPageBreak/>
+        <w:pStyle w:val="ad"/>
+      </w:pPr>
+      <w:r>
         <w:t xml:space="preserve">Ця модель є досить зручною тому, що </w:t>
       </w:r>
       <w:r>
@@ -2778,7 +2735,7 @@
     </w:p>
     <w:p>
       <w:pPr>
-        <w:pStyle w:val="ac"/>
+        <w:pStyle w:val="ad"/>
         <w:rPr>
           <w:lang w:val="ru-RU"/>
         </w:rPr>
@@ -2815,9 +2772,9 @@
     </w:p>
     <w:p>
       <w:pPr>
-        <w:pStyle w:val="ac"/>
-        <w:rPr>
-          <w:lang w:val="en-US"/>
+        <w:pStyle w:val="ad"/>
+        <w:rPr>
+          <w:lang w:val="ru-RU"/>
         </w:rPr>
       </w:pPr>
       <w:bookmarkStart w:id="7" w:name="_Hlk72888056"/>
@@ -2857,7 +2814,7 @@
       </w:r>
       <w:r>
         <w:rPr>
-          <w:lang w:val="en-US"/>
+          <w:lang w:val="ru-RU"/>
         </w:rPr>
         <w:t>[</w:t>
       </w:r>
@@ -2865,55 +2822,130 @@
         <w:rPr>
           <w:lang w:val="en-US"/>
         </w:rPr>
-        <w:t>https://www.product</w:t>
-      </w:r>
-      <w:r>
-        <w:rPr>
-          <w:lang w:val="en-US"/>
-        </w:rPr>
-        <w:t>plan.com/glossary/story-mapping]</w:t>
-      </w:r>
-    </w:p>
-    <w:p>
-      <w:pPr>
-        <w:pStyle w:val="ac"/>
+        <w:t>https</w:t>
+      </w:r>
+      <w:r>
+        <w:rPr>
+          <w:lang w:val="ru-RU"/>
+        </w:rPr>
+        <w:t>://</w:t>
+      </w:r>
+      <w:r>
+        <w:rPr>
+          <w:lang w:val="en-US"/>
+        </w:rPr>
+        <w:t>www</w:t>
+      </w:r>
+      <w:r>
+        <w:rPr>
+          <w:lang w:val="ru-RU"/>
+        </w:rPr>
+        <w:t>.</w:t>
+      </w:r>
+      <w:r>
+        <w:rPr>
+          <w:lang w:val="en-US"/>
+        </w:rPr>
+        <w:t>product</w:t>
+      </w:r>
+      <w:r>
+        <w:rPr>
+          <w:lang w:val="en-US"/>
+        </w:rPr>
+        <w:t>plan</w:t>
+      </w:r>
+      <w:r>
+        <w:rPr>
+          <w:lang w:val="ru-RU"/>
+        </w:rPr>
+        <w:t>.</w:t>
+      </w:r>
+      <w:r>
+        <w:rPr>
+          <w:lang w:val="en-US"/>
+        </w:rPr>
+        <w:t>com</w:t>
+      </w:r>
+      <w:r>
+        <w:rPr>
+          <w:lang w:val="ru-RU"/>
+        </w:rPr>
+        <w:t>/</w:t>
+      </w:r>
+      <w:r>
+        <w:rPr>
+          <w:lang w:val="en-US"/>
+        </w:rPr>
+        <w:t>glossary</w:t>
+      </w:r>
+      <w:r>
+        <w:rPr>
+          <w:lang w:val="ru-RU"/>
+        </w:rPr>
+        <w:t>/</w:t>
+      </w:r>
+      <w:r>
+        <w:rPr>
+          <w:lang w:val="en-US"/>
+        </w:rPr>
+        <w:t>story</w:t>
+      </w:r>
+      <w:r>
+        <w:rPr>
+          <w:lang w:val="ru-RU"/>
+        </w:rPr>
+        <w:t>-</w:t>
+      </w:r>
+      <w:r>
+        <w:rPr>
+          <w:lang w:val="en-US"/>
+        </w:rPr>
+        <w:t>mapping</w:t>
+      </w:r>
+      <w:r>
+        <w:rPr>
+          <w:lang w:val="ru-RU"/>
+        </w:rPr>
+        <w:t>]</w:t>
+      </w:r>
+    </w:p>
+    <w:p>
+      <w:pPr>
+        <w:pStyle w:val="ad"/>
       </w:pPr>
       <w:r>
         <w:t>Результат розбиття завдань за пріоритетами вказаний на рисунку 1.5</w:t>
       </w:r>
       <w:r>
-        <w:t>.1.</w:t>
-      </w:r>
-    </w:p>
-    <w:p>
-      <w:pPr>
-        <w:pStyle w:val="ac"/>
-      </w:pPr>
-    </w:p>
-    <w:p>
-      <w:pPr>
-        <w:pStyle w:val="af1"/>
+        <w:t>.</w:t>
+      </w:r>
+    </w:p>
+    <w:p>
+      <w:pPr>
+        <w:pStyle w:val="ad"/>
+      </w:pPr>
+    </w:p>
+    <w:p>
+      <w:pPr>
+        <w:pStyle w:val="af2"/>
       </w:pPr>
       <w:r>
         <w:pict>
-          <v:shape id="_x0000_i1026" type="#_x0000_t75" style="width:306.6pt;height:243pt">
-            <v:imagedata r:id="rId8" o:title="User Story Mapping Framework"/>
+          <v:shape id="_x0000_i1025" type="#_x0000_t75" style="width:306.6pt;height:243pt">
+            <v:imagedata r:id="rId9" o:title="User Story Mapping Framework"/>
           </v:shape>
         </w:pict>
       </w:r>
     </w:p>
     <w:p>
       <w:pPr>
-        <w:pStyle w:val="af1"/>
-      </w:pPr>
-      <w:r>
-        <w:t>Рис. 1.5</w:t>
-      </w:r>
-      <w:r>
-        <w:t>.1</w:t>
-      </w:r>
-      <w:r>
-        <w:t xml:space="preserve"> – Пріоритетність задач за методом </w:t>
+        <w:pStyle w:val="af2"/>
+      </w:pPr>
+      <w:r>
+        <w:t>Рисунок</w:t>
+      </w:r>
+      <w:r>
+        <w:t xml:space="preserve"> 1.5 – Пріоритетність задач за методом </w:t>
       </w:r>
       <w:r>
         <w:rPr>
@@ -2936,7 +2968,7 @@
     </w:p>
     <w:p>
       <w:pPr>
-        <w:pStyle w:val="ac"/>
+        <w:pStyle w:val="ad"/>
       </w:pPr>
       <w:r>
         <w:t>Після виділення пріоритетності завдань, вони були розбиті на спринти за принципом 1 реліз – 1 спринт. Кожен спринт триває 2 тижні</w:t>
@@ -2948,6 +2980,7 @@
         <w:rPr>
           <w:lang w:val="en-US"/>
         </w:rPr>
+        <w:lastRenderedPageBreak/>
         <w:t>Clubhouse</w:t>
       </w:r>
       <w:r>
@@ -2975,103 +3008,30 @@
         <w:t>Clubhouse</w:t>
       </w:r>
       <w:r>
-        <w:t xml:space="preserve"> продемонстровано на рисунку 1.5.2</w:t>
-      </w:r>
-    </w:p>
-    <w:p>
-      <w:pPr>
-        <w:pStyle w:val="af1"/>
-      </w:pPr>
-    </w:p>
-    <w:p>
-      <w:pPr>
-        <w:pStyle w:val="af1"/>
-      </w:pPr>
-      <w:r>
-        <w:lastRenderedPageBreak/>
+        <w:t xml:space="preserve"> п</w:t>
+      </w:r>
+      <w:r>
+        <w:t>родемонстровано на рисунку 1.6</w:t>
+      </w:r>
+    </w:p>
+    <w:p>
+      <w:pPr>
+        <w:pStyle w:val="af2"/>
+      </w:pPr>
+    </w:p>
+    <w:p>
+      <w:pPr>
+        <w:pStyle w:val="af2"/>
+      </w:pPr>
+      <w:r>
+        <w:rPr>
+          <w:lang w:val="ru-RU"/>
+        </w:rPr>
         <w:drawing>
           <wp:inline distT="0" distB="0" distL="0" distR="0" wp14:anchorId="7E029E03" wp14:editId="288D4329">
             <wp:extent cx="5940425" cy="2898775"/>
             <wp:effectExtent l="0" t="0" r="3175" b="0"/>
             <wp:docPr id="1" name="Рисунок 1"/>
-            <wp:cNvGraphicFramePr>
-              <a:graphicFrameLocks xmlns:a="http://schemas.openxmlformats.org/drawingml/2006/main" noChangeAspect="1"/>
-            </wp:cNvGraphicFramePr>
-            <a:graphic xmlns:a="http://schemas.openxmlformats.org/drawingml/2006/main">
-              <a:graphicData uri="http://schemas.openxmlformats.org/drawingml/2006/picture">
-                <pic:pic xmlns:pic="http://schemas.openxmlformats.org/drawingml/2006/picture">
-                  <pic:nvPicPr>
-                    <pic:cNvPr id="1" name=""/>
-                    <pic:cNvPicPr/>
-                  </pic:nvPicPr>
-                  <pic:blipFill>
-                    <a:blip r:embed="rId9"/>
-                    <a:stretch>
-                      <a:fillRect/>
-                    </a:stretch>
-                  </pic:blipFill>
-                  <pic:spPr>
-                    <a:xfrm>
-                      <a:off x="0" y="0"/>
-                      <a:ext cx="5940425" cy="2898775"/>
-                    </a:xfrm>
-                    <a:prstGeom prst="rect">
-                      <a:avLst/>
-                    </a:prstGeom>
-                  </pic:spPr>
-                </pic:pic>
-              </a:graphicData>
-            </a:graphic>
-          </wp:inline>
-        </w:drawing>
-      </w:r>
-    </w:p>
-    <w:p>
-      <w:pPr>
-        <w:pStyle w:val="af1"/>
-        <w:rPr>
-          <w:lang w:val="en-US"/>
-        </w:rPr>
-      </w:pPr>
-      <w:r>
-        <w:t xml:space="preserve">Рис. 1.5.2 – дошка </w:t>
-      </w:r>
-      <w:r>
-        <w:rPr>
-          <w:lang w:val="en-US"/>
-        </w:rPr>
-        <w:t>Clubhouse</w:t>
-      </w:r>
-    </w:p>
-    <w:p>
-      <w:pPr>
-        <w:pStyle w:val="ac"/>
-      </w:pPr>
-      <w:r>
-        <w:t>Для початку роботи з дошкою треба обрати завдання та знайти на ньому поле, у якому зазначена спеціальна назва гілки завдяки якій сервіс буде відстежувати статус історії (рис</w:t>
-      </w:r>
-      <w:r>
-        <w:t>.</w:t>
-      </w:r>
-      <w:r>
-        <w:t xml:space="preserve"> 1.5.3). </w:t>
-      </w:r>
-    </w:p>
-    <w:p>
-      <w:pPr>
-        <w:pStyle w:val="ac"/>
-      </w:pPr>
-    </w:p>
-    <w:p>
-      <w:pPr>
-        <w:pStyle w:val="af1"/>
-      </w:pPr>
-      <w:r>
-        <w:drawing>
-          <wp:inline distT="0" distB="0" distL="0" distR="0" wp14:anchorId="60D6613B" wp14:editId="1B5CF95D">
-            <wp:extent cx="3025140" cy="1714191"/>
-            <wp:effectExtent l="0" t="0" r="3810" b="635"/>
-            <wp:docPr id="4" name="Рисунок 4"/>
             <wp:cNvGraphicFramePr>
               <a:graphicFrameLocks xmlns:a="http://schemas.openxmlformats.org/drawingml/2006/main" noChangeAspect="1"/>
             </wp:cNvGraphicFramePr>
@@ -3091,6 +3051,93 @@
                   <pic:spPr>
                     <a:xfrm>
                       <a:off x="0" y="0"/>
+                      <a:ext cx="5940425" cy="2898775"/>
+                    </a:xfrm>
+                    <a:prstGeom prst="rect">
+                      <a:avLst/>
+                    </a:prstGeom>
+                  </pic:spPr>
+                </pic:pic>
+              </a:graphicData>
+            </a:graphic>
+          </wp:inline>
+        </w:drawing>
+      </w:r>
+    </w:p>
+    <w:p>
+      <w:pPr>
+        <w:pStyle w:val="af2"/>
+      </w:pPr>
+      <w:r>
+        <w:t>Рисунок</w:t>
+      </w:r>
+      <w:r>
+        <w:t xml:space="preserve"> 1.6</w:t>
+      </w:r>
+      <w:r>
+        <w:t xml:space="preserve"> – дошка </w:t>
+      </w:r>
+      <w:r>
+        <w:rPr>
+          <w:lang w:val="en-US"/>
+        </w:rPr>
+        <w:t>Clubhouse</w:t>
+      </w:r>
+    </w:p>
+    <w:p>
+      <w:pPr>
+        <w:pStyle w:val="ad"/>
+      </w:pPr>
+      <w:r>
+        <w:t>Для початку роботи з дошкою треба обрати завдання та знайти на ньому поле, у якому зазначена спеціальна назва гілки завдяки якій сервіс буде відстежувати статус історії (</w:t>
+      </w:r>
+      <w:r>
+        <w:t>Рисунок</w:t>
+      </w:r>
+      <w:r>
+        <w:t xml:space="preserve"> 1.7</w:t>
+      </w:r>
+      <w:r>
+        <w:t xml:space="preserve">). </w:t>
+      </w:r>
+    </w:p>
+    <w:p>
+      <w:pPr>
+        <w:pStyle w:val="ad"/>
+      </w:pPr>
+    </w:p>
+    <w:p>
+      <w:pPr>
+        <w:pStyle w:val="af2"/>
+      </w:pPr>
+      <w:r>
+        <w:rPr>
+          <w:lang w:val="ru-RU"/>
+        </w:rPr>
+        <w:drawing>
+          <wp:inline distT="0" distB="0" distL="0" distR="0" wp14:anchorId="60D6613B" wp14:editId="1B5CF95D">
+            <wp:extent cx="3025140" cy="1714191"/>
+            <wp:effectExtent l="0" t="0" r="3810" b="635"/>
+            <wp:docPr id="4" name="Рисунок 4"/>
+            <wp:cNvGraphicFramePr>
+              <a:graphicFrameLocks xmlns:a="http://schemas.openxmlformats.org/drawingml/2006/main" noChangeAspect="1"/>
+            </wp:cNvGraphicFramePr>
+            <a:graphic xmlns:a="http://schemas.openxmlformats.org/drawingml/2006/main">
+              <a:graphicData uri="http://schemas.openxmlformats.org/drawingml/2006/picture">
+                <pic:pic xmlns:pic="http://schemas.openxmlformats.org/drawingml/2006/picture">
+                  <pic:nvPicPr>
+                    <pic:cNvPr id="1" name=""/>
+                    <pic:cNvPicPr/>
+                  </pic:nvPicPr>
+                  <pic:blipFill>
+                    <a:blip r:embed="rId11"/>
+                    <a:stretch>
+                      <a:fillRect/>
+                    </a:stretch>
+                  </pic:blipFill>
+                  <pic:spPr>
+                    <a:xfrm>
+                      <a:off x="0" y="0"/>
                       <a:ext cx="3059822" cy="1733844"/>
                     </a:xfrm>
                     <a:prstGeom prst="rect">
@@ -3106,15 +3153,21 @@
     </w:p>
     <w:p>
       <w:pPr>
-        <w:pStyle w:val="af1"/>
-      </w:pPr>
-      <w:r>
-        <w:t>Рис. 1.5.3 – Отримання корекної назви гілки</w:t>
-      </w:r>
-    </w:p>
-    <w:p>
-      <w:pPr>
-        <w:pStyle w:val="ac"/>
+        <w:pStyle w:val="af2"/>
+      </w:pPr>
+      <w:r>
+        <w:t>Рисунок</w:t>
+      </w:r>
+      <w:r>
+        <w:t xml:space="preserve"> 1.7</w:t>
+      </w:r>
+      <w:r>
+        <w:t xml:space="preserve"> – Отримання корекної назви гілки</w:t>
+      </w:r>
+    </w:p>
+    <w:p>
+      <w:pPr>
+        <w:pStyle w:val="ad"/>
       </w:pPr>
       <w:r>
         <w:t xml:space="preserve">Статус історії визначається за правилами </w:t>
@@ -3125,74 +3178,305 @@
     </w:p>
     <w:p>
       <w:pPr>
+        <w:pStyle w:val="a2"/>
+      </w:pPr>
+      <w:r>
+        <w:t>Одразу після створення гілки історія переходить із статусу «Готова до розробки» у статус «У розробці».</w:t>
+      </w:r>
+    </w:p>
+    <w:p>
+      <w:pPr>
+        <w:pStyle w:val="a2"/>
+      </w:pPr>
+      <w:r>
+        <w:lastRenderedPageBreak/>
+        <w:t xml:space="preserve">Коли від гілки поступає запит на злиття з гілкою </w:t>
+      </w:r>
+      <w:r>
+        <w:rPr>
+          <w:lang w:val="en-US"/>
+        </w:rPr>
+        <w:t>dev</w:t>
+      </w:r>
+      <w:r>
+        <w:rPr>
+          <w:lang w:val="ru-RU"/>
+        </w:rPr>
+        <w:t xml:space="preserve"> </w:t>
+      </w:r>
+      <w:r>
+        <w:t>історія переходить у статус «Готова для перевірки»</w:t>
+      </w:r>
+    </w:p>
+    <w:p>
+      <w:pPr>
+        <w:pStyle w:val="a2"/>
+      </w:pPr>
+      <w:r>
+        <w:t xml:space="preserve">Після злиття цієї гілки з </w:t>
+      </w:r>
+      <w:r>
+        <w:rPr>
+          <w:lang w:val="en-US"/>
+        </w:rPr>
+        <w:t>dev</w:t>
+      </w:r>
+      <w:r>
+        <w:t xml:space="preserve"> </w:t>
+      </w:r>
+      <w:r>
+        <w:t>історія переходить у статус «Готова для розгортання»</w:t>
+      </w:r>
+    </w:p>
+    <w:p>
+      <w:pPr>
+        <w:pStyle w:val="a2"/>
+      </w:pPr>
+      <w:r>
+        <w:t xml:space="preserve">Після злиття цієї гілки з гілкою </w:t>
+      </w:r>
+      <w:r>
+        <w:rPr>
+          <w:lang w:val="en-US"/>
+        </w:rPr>
+        <w:t>master</w:t>
+      </w:r>
+      <w:r>
+        <w:t>, історія переходить у статус «Виконано»</w:t>
+      </w:r>
+    </w:p>
+    <w:p>
+      <w:pPr>
+        <w:rPr>
+          <w:rFonts w:ascii="Times New Roman" w:hAnsi="Times New Roman" w:cs="Times New Roman"/>
+          <w:sz w:val="28"/>
+          <w:szCs w:val="28"/>
+          <w:lang w:val="uk-UA"/>
+        </w:rPr>
+      </w:pPr>
+      <w:r>
+        <w:br w:type="page"/>
+      </w:r>
+    </w:p>
+    <w:p>
+      <w:pPr>
+        <w:pStyle w:val="a"/>
+      </w:pPr>
+      <w:r>
+        <w:lastRenderedPageBreak/>
+        <w:t>Алгоритмічне забезпечення</w:t>
+      </w:r>
+    </w:p>
+    <w:p>
+      <w:pPr>
         <w:pStyle w:val="a0"/>
       </w:pPr>
       <w:r>
-        <w:t>Одразу після створення гілки історія переходить із статусу «Готова до розробки» у статус «У розробці».</w:t>
-      </w:r>
+        <w:t>Діаграма варіантів використання</w:t>
+      </w:r>
+    </w:p>
+    <w:p>
+      <w:pPr>
+        <w:pStyle w:val="ad"/>
+      </w:pPr>
     </w:p>
     <w:p>
       <w:pPr>
         <w:pStyle w:val="a0"/>
       </w:pPr>
       <w:r>
-        <w:t xml:space="preserve">Коли від гілки поступає запит на злиття з гілкою </w:t>
-      </w:r>
-      <w:r>
-        <w:rPr>
-          <w:lang w:val="en-US"/>
-        </w:rPr>
-        <w:t>dev</w:t>
-      </w:r>
-      <w:r>
-        <w:rPr>
-          <w:lang w:val="ru-RU"/>
-        </w:rPr>
-        <w:t xml:space="preserve"> </w:t>
-      </w:r>
-      <w:r>
-        <w:t>історія переходить у статус «Готова для перевірки»</w:t>
-      </w:r>
+        <w:t>Діаграма послідовності дій</w:t>
+      </w:r>
+    </w:p>
+    <w:p>
+      <w:pPr>
+        <w:pStyle w:val="ad"/>
+      </w:pPr>
     </w:p>
     <w:p>
       <w:pPr>
         <w:pStyle w:val="a0"/>
       </w:pPr>
       <w:r>
-        <w:t xml:space="preserve">Після злиття цієї гілки з </w:t>
-      </w:r>
-      <w:r>
-        <w:rPr>
-          <w:lang w:val="en-US"/>
-        </w:rPr>
-        <w:t>dev</w:t>
-      </w:r>
-      <w:r>
-        <w:t xml:space="preserve"> </w:t>
-      </w:r>
-      <w:r>
-        <w:t>історія переходить у статус «Готова для розгортання»</w:t>
-      </w:r>
+        <w:t>Діаграма класів</w:t>
+      </w:r>
+    </w:p>
+    <w:p>
+      <w:pPr>
+        <w:pStyle w:val="ad"/>
+      </w:pPr>
     </w:p>
     <w:p>
       <w:pPr>
         <w:pStyle w:val="a0"/>
       </w:pPr>
       <w:r>
-        <w:lastRenderedPageBreak/>
-        <w:t xml:space="preserve">Після злиття цієї гілки з гілкою </w:t>
-      </w:r>
-      <w:r>
-        <w:rPr>
-          <w:lang w:val="en-US"/>
-        </w:rPr>
-        <w:t>master</w:t>
-      </w:r>
-      <w:r>
-        <w:t>, історія переходить у статус «Виконано»</w:t>
+        <w:t>Діаграма розгортання</w:t>
+      </w:r>
+    </w:p>
+    <w:p>
+      <w:pPr>
+        <w:pStyle w:val="ad"/>
+      </w:pPr>
+    </w:p>
+    <w:p>
+      <w:pPr>
+        <w:pStyle w:val="a0"/>
+      </w:pPr>
+      <w:r>
+        <w:t>Діаграма компонентів</w:t>
+      </w:r>
+    </w:p>
+    <w:p>
+      <w:pPr>
+        <w:pStyle w:val="ad"/>
+      </w:pPr>
+    </w:p>
+    <w:p>
+      <w:pPr>
+        <w:pStyle w:val="a0"/>
+      </w:pPr>
+      <w:r>
+        <w:t>Опис бази даних</w:t>
+      </w:r>
+    </w:p>
+    <w:p>
+      <w:pPr>
+        <w:pStyle w:val="ad"/>
+      </w:pPr>
+    </w:p>
+    <w:p>
+      <w:pPr>
+        <w:rPr>
+          <w:rFonts w:ascii="Times New Roman" w:hAnsi="Times New Roman" w:cs="Times New Roman"/>
+          <w:sz w:val="28"/>
+          <w:szCs w:val="28"/>
+          <w:lang w:val="uk-UA"/>
+        </w:rPr>
+      </w:pPr>
+      <w:r>
+        <w:br w:type="page"/>
       </w:r>
       <w:bookmarkStart w:id="8" w:name="_GoBack"/>
       <w:bookmarkEnd w:id="8"/>
+    </w:p>
+    <w:p>
+      <w:pPr>
+        <w:pStyle w:val="a"/>
+      </w:pPr>
+      <w:r>
+        <w:lastRenderedPageBreak/>
+        <w:t>Планування та реалізація тестування</w:t>
+      </w:r>
+    </w:p>
+    <w:p>
+      <w:pPr>
+        <w:pStyle w:val="a0"/>
+      </w:pPr>
+      <w:r>
+        <w:t>План тестування програмного продукту</w:t>
+      </w:r>
+    </w:p>
+    <w:p>
+      <w:pPr>
+        <w:pStyle w:val="ad"/>
+      </w:pPr>
+    </w:p>
+    <w:p>
+      <w:pPr>
+        <w:pStyle w:val="a0"/>
+      </w:pPr>
+      <w:r>
+        <w:t>Тест дизайн</w:t>
+      </w:r>
+    </w:p>
+    <w:p>
+      <w:pPr>
+        <w:pStyle w:val="ad"/>
+      </w:pPr>
+    </w:p>
+    <w:p>
+      <w:pPr>
+        <w:pStyle w:val="a0"/>
+      </w:pPr>
+      <w:r>
+        <w:t>Звіт про тестування</w:t>
+      </w:r>
+    </w:p>
+    <w:p>
+      <w:pPr>
+        <w:pStyle w:val="ad"/>
+      </w:pPr>
+    </w:p>
+    <w:p>
+      <w:pPr>
+        <w:rPr>
+          <w:rFonts w:ascii="Times New Roman" w:hAnsi="Times New Roman" w:cs="Times New Roman"/>
+          <w:sz w:val="28"/>
+          <w:szCs w:val="28"/>
+          <w:lang w:val="uk-UA"/>
+        </w:rPr>
+      </w:pPr>
+      <w:r>
+        <w:br w:type="page"/>
+      </w:r>
+    </w:p>
+    <w:p>
+      <w:pPr>
+        <w:pStyle w:val="ad"/>
+      </w:pPr>
+    </w:p>
+    <w:p>
+      <w:pPr>
+        <w:pStyle w:val="a"/>
+      </w:pPr>
+      <w:r>
+        <w:t>Опис програмного продукту</w:t>
+      </w:r>
+    </w:p>
+    <w:p>
+      <w:pPr>
+        <w:pStyle w:val="a0"/>
+      </w:pPr>
+      <w:r>
+        <w:t>Системні вимоги</w:t>
+      </w:r>
+    </w:p>
+    <w:p>
+      <w:pPr>
+        <w:pStyle w:val="ad"/>
+      </w:pPr>
+    </w:p>
+    <w:p>
+      <w:pPr>
+        <w:pStyle w:val="a0"/>
+      </w:pPr>
+      <w:r>
+        <w:t>Посібник користувача</w:t>
+      </w:r>
+    </w:p>
+    <w:p>
+      <w:pPr>
+        <w:pStyle w:val="ad"/>
+      </w:pPr>
+    </w:p>
+    <w:p>
+      <w:pPr>
+        <w:rPr>
+          <w:rFonts w:ascii="Times New Roman" w:hAnsi="Times New Roman" w:cs="Times New Roman"/>
+          <w:sz w:val="28"/>
+          <w:szCs w:val="28"/>
+          <w:lang w:val="uk-UA"/>
+        </w:rPr>
+      </w:pPr>
+      <w:r>
+        <w:br w:type="page"/>
+      </w:r>
+    </w:p>
+    <w:p>
+      <w:pPr>
+        <w:pStyle w:val="ad"/>
+      </w:pPr>
     </w:p>
     <w:sectPr>
       <w:pgSz w:w="11906" w:h="16838"/>
@@ -3322,10 +3606,11 @@
   <w:abstractNum w:abstractNumId="1" w15:restartNumberingAfterBreak="0">
     <w:nsid w:val="554C077E"/>
     <w:multiLevelType w:val="multilevel"/>
-    <w:tmpl w:val="A48E8CA6"/>
+    <w:tmpl w:val="03B23DE0"/>
     <w:lvl w:ilvl="0">
       <w:start w:val="1"/>
       <w:numFmt w:val="decimal"/>
+      <w:pStyle w:val="a"/>
       <w:lvlText w:val="%1"/>
       <w:lvlJc w:val="left"/>
       <w:pPr>
@@ -3338,11 +3623,12 @@
     <w:lvl w:ilvl="1">
       <w:start w:val="1"/>
       <w:numFmt w:val="decimal"/>
+      <w:pStyle w:val="a0"/>
       <w:suff w:val="space"/>
       <w:lvlText w:val="%1.%2"/>
       <w:lvlJc w:val="left"/>
       <w:pPr>
-        <w:ind w:left="0" w:firstLine="0"/>
+        <w:ind w:left="0" w:firstLine="851"/>
       </w:pPr>
       <w:rPr>
         <w:rFonts w:hint="default"/>
@@ -3351,12 +3637,12 @@
     <w:lvl w:ilvl="2">
       <w:start w:val="1"/>
       <w:numFmt w:val="decimal"/>
-      <w:pStyle w:val="a"/>
+      <w:pStyle w:val="a1"/>
       <w:suff w:val="space"/>
       <w:lvlText w:val="%1.%2.%3"/>
       <w:lvlJc w:val="left"/>
       <w:pPr>
-        <w:ind w:left="0" w:firstLine="0"/>
+        <w:ind w:left="0" w:firstLine="851"/>
       </w:pPr>
       <w:rPr>
         <w:rFonts w:hint="default"/>
@@ -3442,7 +3728,7 @@
     <w:lvl w:ilvl="0" w:tplc="22DE02FA">
       <w:start w:val="1"/>
       <w:numFmt w:val="bullet"/>
-      <w:pStyle w:val="a0"/>
+      <w:pStyle w:val="a2"/>
       <w:lvlText w:val=""/>
       <w:lvlJc w:val="left"/>
       <w:pPr>
@@ -3555,11 +3841,10 @@
   <w:abstractNum w:abstractNumId="3" w15:restartNumberingAfterBreak="0">
     <w:nsid w:val="741D4DEE"/>
     <w:multiLevelType w:val="hybridMultilevel"/>
-    <w:tmpl w:val="2A9E3E54"/>
+    <w:tmpl w:val="1108D750"/>
     <w:lvl w:ilvl="0" w:tplc="6EF890A4">
       <w:start w:val="1"/>
       <w:numFmt w:val="decimal"/>
-      <w:pStyle w:val="a1"/>
       <w:suff w:val="space"/>
       <w:lvlText w:val="%1"/>
       <w:lvlJc w:val="left"/>
@@ -4078,14 +4363,14 @@
     <w:lsdException w:name="List Table 6 Colorful Accent 6" w:uiPriority="51"/>
     <w:lsdException w:name="List Table 7 Colorful Accent 6" w:uiPriority="52"/>
   </w:latentStyles>
-  <w:style w:type="paragraph" w:default="1" w:styleId="a2">
+  <w:style w:type="paragraph" w:default="1" w:styleId="a3">
     <w:name w:val="Normal"/>
     <w:qFormat/>
   </w:style>
   <w:style w:type="paragraph" w:styleId="1">
     <w:name w:val="heading 1"/>
-    <w:basedOn w:val="a2"/>
-    <w:next w:val="a2"/>
+    <w:basedOn w:val="a3"/>
+    <w:next w:val="a3"/>
     <w:link w:val="10"/>
     <w:uiPriority w:val="9"/>
     <w:qFormat/>
@@ -4103,13 +4388,12 @@
       <w:szCs w:val="32"/>
     </w:rPr>
   </w:style>
-  <w:style w:type="character" w:default="1" w:styleId="a3">
+  <w:style w:type="character" w:default="1" w:styleId="a4">
     <w:name w:val="Default Paragraph Font"/>
     <w:uiPriority w:val="1"/>
-    <w:semiHidden/>
     <w:unhideWhenUsed/>
   </w:style>
-  <w:style w:type="table" w:default="1" w:styleId="a4">
+  <w:style w:type="table" w:default="1" w:styleId="a5">
     <w:name w:val="Normal Table"/>
     <w:uiPriority w:val="99"/>
     <w:semiHidden/>
@@ -4124,7 +4408,7 @@
       </w:tblCellMar>
     </w:tblPr>
   </w:style>
-  <w:style w:type="numbering" w:default="1" w:styleId="a5">
+  <w:style w:type="numbering" w:default="1" w:styleId="a6">
     <w:name w:val="No List"/>
     <w:uiPriority w:val="99"/>
     <w:semiHidden/>
@@ -4132,7 +4416,7 @@
   </w:style>
   <w:style w:type="character" w:customStyle="1" w:styleId="10">
     <w:name w:val="Заголовок 1 Знак"/>
-    <w:basedOn w:val="a3"/>
+    <w:basedOn w:val="a4"/>
     <w:link w:val="1"/>
     <w:uiPriority w:val="9"/>
     <w:rsid w:val="00633783"/>
@@ -4143,11 +4427,11 @@
       <w:szCs w:val="32"/>
     </w:rPr>
   </w:style>
-  <w:style w:type="paragraph" w:styleId="a6">
+  <w:style w:type="paragraph" w:styleId="a7">
     <w:name w:val="Subtitle"/>
-    <w:basedOn w:val="a2"/>
-    <w:next w:val="a2"/>
-    <w:link w:val="a7"/>
+    <w:basedOn w:val="a3"/>
+    <w:next w:val="a3"/>
+    <w:link w:val="a8"/>
     <w:uiPriority w:val="11"/>
     <w:qFormat/>
     <w:rsid w:val="00633783"/>
@@ -4162,10 +4446,10 @@
       <w:spacing w:val="15"/>
     </w:rPr>
   </w:style>
-  <w:style w:type="character" w:customStyle="1" w:styleId="a7">
+  <w:style w:type="character" w:customStyle="1" w:styleId="a8">
     <w:name w:val="Подзаголовок Знак"/>
-    <w:basedOn w:val="a3"/>
-    <w:link w:val="a6"/>
+    <w:basedOn w:val="a4"/>
+    <w:link w:val="a7"/>
     <w:uiPriority w:val="11"/>
     <w:rsid w:val="00633783"/>
     <w:rPr>
@@ -4174,10 +4458,10 @@
       <w:spacing w:val="15"/>
     </w:rPr>
   </w:style>
-  <w:style w:type="paragraph" w:styleId="a8">
+  <w:style w:type="paragraph" w:styleId="a9">
     <w:name w:val="List Paragraph"/>
-    <w:basedOn w:val="a2"/>
-    <w:link w:val="a9"/>
+    <w:basedOn w:val="a3"/>
+    <w:link w:val="aa"/>
     <w:uiPriority w:val="34"/>
     <w:qFormat/>
     <w:rsid w:val="00697794"/>
@@ -4186,10 +4470,10 @@
       <w:contextualSpacing/>
     </w:pPr>
   </w:style>
-  <w:style w:type="paragraph" w:styleId="aa">
+  <w:style w:type="paragraph" w:styleId="ab">
     <w:name w:val="Balloon Text"/>
-    <w:basedOn w:val="a2"/>
-    <w:link w:val="ab"/>
+    <w:basedOn w:val="a3"/>
+    <w:link w:val="ac"/>
     <w:uiPriority w:val="99"/>
     <w:semiHidden/>
     <w:unhideWhenUsed/>
@@ -4203,10 +4487,10 @@
       <w:szCs w:val="18"/>
     </w:rPr>
   </w:style>
-  <w:style w:type="character" w:customStyle="1" w:styleId="ab">
+  <w:style w:type="character" w:customStyle="1" w:styleId="ac">
     <w:name w:val="Текст выноски Знак"/>
-    <w:basedOn w:val="a3"/>
-    <w:link w:val="aa"/>
+    <w:basedOn w:val="a4"/>
+    <w:link w:val="ab"/>
     <w:uiPriority w:val="99"/>
     <w:semiHidden/>
     <w:rsid w:val="00053EF4"/>
@@ -4216,10 +4500,10 @@
       <w:szCs w:val="18"/>
     </w:rPr>
   </w:style>
-  <w:style w:type="paragraph" w:customStyle="1" w:styleId="ac">
+  <w:style w:type="paragraph" w:customStyle="1" w:styleId="ad">
     <w:name w:val="$текст"/>
-    <w:basedOn w:val="a2"/>
-    <w:link w:val="ad"/>
+    <w:basedOn w:val="a3"/>
+    <w:link w:val="ae"/>
     <w:qFormat/>
     <w:rsid w:val="00053EF4"/>
     <w:pPr>
@@ -4235,22 +4519,21 @@
       <w:lang w:val="uk-UA"/>
     </w:rPr>
   </w:style>
-  <w:style w:type="paragraph" w:customStyle="1" w:styleId="a">
+  <w:style w:type="paragraph" w:customStyle="1" w:styleId="a0">
     <w:name w:val="$підрозділ"/>
-    <w:basedOn w:val="a6"/>
-    <w:next w:val="ac"/>
-    <w:link w:val="ae"/>
+    <w:basedOn w:val="a7"/>
+    <w:next w:val="ad"/>
+    <w:link w:val="af"/>
     <w:autoRedefine/>
     <w:qFormat/>
-    <w:rsid w:val="00A82E74"/>
+    <w:rsid w:val="003F56CD"/>
     <w:pPr>
       <w:numPr>
-        <w:ilvl w:val="2"/>
         <w:numId w:val="1"/>
       </w:numPr>
-      <w:spacing w:after="0" w:line="240" w:lineRule="auto"/>
+      <w:spacing w:after="0" w:line="360" w:lineRule="auto"/>
       <w:contextualSpacing/>
-      <w:outlineLvl w:val="3"/>
+      <w:outlineLvl w:val="1"/>
     </w:pPr>
     <w:rPr>
       <w:rFonts w:ascii="Times New Roman" w:hAnsi="Times New Roman" w:cs="Times New Roman"/>
@@ -4261,10 +4544,10 @@
       <w:lang w:val="uk-UA"/>
     </w:rPr>
   </w:style>
-  <w:style w:type="character" w:customStyle="1" w:styleId="ad">
+  <w:style w:type="character" w:customStyle="1" w:styleId="ae">
     <w:name w:val="$текст Знак"/>
-    <w:basedOn w:val="a3"/>
-    <w:link w:val="ac"/>
+    <w:basedOn w:val="a4"/>
+    <w:link w:val="ad"/>
     <w:rsid w:val="00053EF4"/>
     <w:rPr>
       <w:rFonts w:ascii="Times New Roman" w:hAnsi="Times New Roman" w:cs="Times New Roman"/>
@@ -4273,17 +4556,17 @@
       <w:lang w:val="uk-UA"/>
     </w:rPr>
   </w:style>
-  <w:style w:type="paragraph" w:customStyle="1" w:styleId="a1">
+  <w:style w:type="paragraph" w:customStyle="1" w:styleId="a">
     <w:name w:val="$розділ"/>
     <w:basedOn w:val="1"/>
-    <w:next w:val="a"/>
-    <w:link w:val="af"/>
+    <w:next w:val="a0"/>
+    <w:link w:val="af0"/>
     <w:autoRedefine/>
     <w:qFormat/>
-    <w:rsid w:val="00CA048F"/>
+    <w:rsid w:val="00E82EE4"/>
     <w:pPr>
       <w:numPr>
-        <w:numId w:val="3"/>
+        <w:numId w:val="1"/>
       </w:numPr>
       <w:spacing w:before="0" w:line="480" w:lineRule="auto"/>
       <w:jc w:val="center"/>
@@ -4296,11 +4579,11 @@
       <w:lang w:val="uk-UA"/>
     </w:rPr>
   </w:style>
-  <w:style w:type="character" w:customStyle="1" w:styleId="ae">
+  <w:style w:type="character" w:customStyle="1" w:styleId="af">
     <w:name w:val="$підрозділ Знак"/>
-    <w:basedOn w:val="a7"/>
-    <w:link w:val="a"/>
-    <w:rsid w:val="00A82E74"/>
+    <w:basedOn w:val="a8"/>
+    <w:link w:val="a0"/>
+    <w:rsid w:val="003F56CD"/>
     <w:rPr>
       <w:rFonts w:ascii="Times New Roman" w:eastAsiaTheme="minorEastAsia" w:hAnsi="Times New Roman" w:cs="Times New Roman"/>
       <w:b/>
@@ -4311,10 +4594,10 @@
       <w:lang w:val="uk-UA"/>
     </w:rPr>
   </w:style>
-  <w:style w:type="paragraph" w:customStyle="1" w:styleId="a0">
+  <w:style w:type="paragraph" w:customStyle="1" w:styleId="a2">
     <w:name w:val="$перелік"/>
-    <w:basedOn w:val="a8"/>
-    <w:link w:val="af0"/>
+    <w:basedOn w:val="a9"/>
+    <w:link w:val="af1"/>
     <w:qFormat/>
     <w:rsid w:val="001F2D2F"/>
     <w:pPr>
@@ -4332,11 +4615,11 @@
       <w:lang w:val="uk-UA"/>
     </w:rPr>
   </w:style>
-  <w:style w:type="character" w:customStyle="1" w:styleId="af">
+  <w:style w:type="character" w:customStyle="1" w:styleId="af0">
     <w:name w:val="$розділ Знак"/>
     <w:basedOn w:val="10"/>
-    <w:link w:val="a1"/>
-    <w:rsid w:val="00CA048F"/>
+    <w:link w:val="a"/>
+    <w:rsid w:val="00E82EE4"/>
     <w:rPr>
       <w:rFonts w:ascii="Times New Roman" w:eastAsiaTheme="majorEastAsia" w:hAnsi="Times New Roman" w:cs="Times New Roman"/>
       <w:caps/>
@@ -4346,10 +4629,10 @@
       <w:lang w:val="uk-UA"/>
     </w:rPr>
   </w:style>
-  <w:style w:type="paragraph" w:customStyle="1" w:styleId="af1">
+  <w:style w:type="paragraph" w:customStyle="1" w:styleId="af2">
     <w:name w:val="$зображення"/>
-    <w:basedOn w:val="ac"/>
-    <w:link w:val="af2"/>
+    <w:basedOn w:val="ad"/>
+    <w:link w:val="af3"/>
     <w:autoRedefine/>
     <w:qFormat/>
     <w:rsid w:val="007F6E7C"/>
@@ -4363,17 +4646,17 @@
       <w:lang w:eastAsia="ru-RU"/>
     </w:rPr>
   </w:style>
-  <w:style w:type="character" w:customStyle="1" w:styleId="a9">
+  <w:style w:type="character" w:customStyle="1" w:styleId="aa">
     <w:name w:val="Абзац списка Знак"/>
-    <w:basedOn w:val="a3"/>
-    <w:link w:val="a8"/>
+    <w:basedOn w:val="a4"/>
+    <w:link w:val="a9"/>
     <w:uiPriority w:val="34"/>
     <w:rsid w:val="00F738DA"/>
   </w:style>
-  <w:style w:type="character" w:customStyle="1" w:styleId="af0">
+  <w:style w:type="character" w:customStyle="1" w:styleId="af1">
     <w:name w:val="$перелік Знак"/>
-    <w:basedOn w:val="a9"/>
-    <w:link w:val="a0"/>
+    <w:basedOn w:val="aa"/>
+    <w:link w:val="a2"/>
     <w:rsid w:val="001F2D2F"/>
     <w:rPr>
       <w:rFonts w:ascii="Times New Roman" w:hAnsi="Times New Roman" w:cs="Times New Roman"/>
@@ -4382,12 +4665,11 @@
       <w:lang w:val="uk-UA"/>
     </w:rPr>
   </w:style>
-  <w:style w:type="paragraph" w:customStyle="1" w:styleId="af3">
+  <w:style w:type="paragraph" w:customStyle="1" w:styleId="af4">
     <w:name w:val="$тз_підзаголовок"/>
-    <w:basedOn w:val="a6"/>
-    <w:next w:val="ac"/>
-    <w:link w:val="af4"/>
-    <w:qFormat/>
+    <w:basedOn w:val="a7"/>
+    <w:next w:val="ad"/>
+    <w:link w:val="af5"/>
     <w:rsid w:val="002A1591"/>
     <w:rPr>
       <w:rFonts w:ascii="Times New Roman" w:hAnsi="Times New Roman" w:cs="Times New Roman"/>
@@ -4398,10 +4680,10 @@
       <w:lang w:val="uk-UA"/>
     </w:rPr>
   </w:style>
-  <w:style w:type="character" w:customStyle="1" w:styleId="af2">
+  <w:style w:type="character" w:customStyle="1" w:styleId="af3">
     <w:name w:val="$зображення Знак"/>
-    <w:basedOn w:val="ad"/>
-    <w:link w:val="af1"/>
+    <w:basedOn w:val="ae"/>
+    <w:link w:val="af2"/>
     <w:rsid w:val="007F6E7C"/>
     <w:rPr>
       <w:rFonts w:ascii="Times New Roman" w:hAnsi="Times New Roman" w:cs="Times New Roman"/>
@@ -4411,10 +4693,10 @@
       <w:lang w:val="uk-UA" w:eastAsia="ru-RU"/>
     </w:rPr>
   </w:style>
-  <w:style w:type="character" w:customStyle="1" w:styleId="af4">
+  <w:style w:type="character" w:customStyle="1" w:styleId="af5">
     <w:name w:val="$тз_підзаголовок Знак"/>
-    <w:basedOn w:val="a7"/>
-    <w:link w:val="af3"/>
+    <w:basedOn w:val="a8"/>
+    <w:link w:val="af4"/>
     <w:rsid w:val="002A1591"/>
     <w:rPr>
       <w:rFonts w:ascii="Times New Roman" w:eastAsiaTheme="minorEastAsia" w:hAnsi="Times New Roman" w:cs="Times New Roman"/>
@@ -4442,9 +4724,9 @@
       <w:szCs w:val="24"/>
     </w:rPr>
   </w:style>
-  <w:style w:type="character" w:styleId="af5">
+  <w:style w:type="character" w:styleId="af6">
     <w:name w:val="Hyperlink"/>
-    <w:basedOn w:val="a3"/>
+    <w:basedOn w:val="a4"/>
     <w:uiPriority w:val="99"/>
     <w:unhideWhenUsed/>
     <w:rsid w:val="00BD7658"/>
@@ -4453,9 +4735,9 @@
       <w:u w:val="single"/>
     </w:rPr>
   </w:style>
-  <w:style w:type="character" w:styleId="af6">
+  <w:style w:type="character" w:styleId="af7">
     <w:name w:val="FollowedHyperlink"/>
-    <w:basedOn w:val="a3"/>
+    <w:basedOn w:val="a4"/>
     <w:uiPriority w:val="99"/>
     <w:semiHidden/>
     <w:unhideWhenUsed/>
@@ -4465,9 +4747,9 @@
       <w:u w:val="single"/>
     </w:rPr>
   </w:style>
-  <w:style w:type="table" w:styleId="af7">
+  <w:style w:type="table" w:styleId="af8">
     <w:name w:val="Table Grid"/>
-    <w:basedOn w:val="a4"/>
+    <w:basedOn w:val="a5"/>
     <w:uiPriority w:val="39"/>
     <w:rsid w:val="00EC70E1"/>
     <w:pPr>
@@ -4483,6 +4765,34 @@
         <w:insideV w:val="single" w:sz="4" w:space="0" w:color="auto"/>
       </w:tblBorders>
     </w:tblPr>
+  </w:style>
+  <w:style w:type="paragraph" w:customStyle="1" w:styleId="a1">
+    <w:name w:val="$підпідрозділ"/>
+    <w:basedOn w:val="a0"/>
+    <w:link w:val="af9"/>
+    <w:qFormat/>
+    <w:rsid w:val="003F56CD"/>
+    <w:pPr>
+      <w:numPr>
+        <w:ilvl w:val="2"/>
+      </w:numPr>
+      <w:outlineLvl w:val="2"/>
+    </w:pPr>
+  </w:style>
+  <w:style w:type="character" w:customStyle="1" w:styleId="af9">
+    <w:name w:val="$підпідрозділ Знак"/>
+    <w:basedOn w:val="af"/>
+    <w:link w:val="a1"/>
+    <w:rsid w:val="003F56CD"/>
+    <w:rPr>
+      <w:rFonts w:ascii="Times New Roman" w:eastAsiaTheme="minorEastAsia" w:hAnsi="Times New Roman" w:cs="Times New Roman"/>
+      <w:b/>
+      <w:color w:val="000000" w:themeColor="text1"/>
+      <w:spacing w:val="15"/>
+      <w:sz w:val="28"/>
+      <w:szCs w:val="28"/>
+      <w:lang w:val="uk-UA"/>
+    </w:rPr>
   </w:style>
 </w:styles>
 </file>
@@ -4746,4 +5056,16 @@
     </a:ext>
   </a:extLst>
 </a:theme>
+</file>
+
+<file path=customXml/item1.xml><?xml version="1.0" encoding="utf-8"?>
+<b:Sources xmlns:b="http://schemas.openxmlformats.org/officeDocument/2006/bibliography" xmlns="http://schemas.openxmlformats.org/officeDocument/2006/bibliography" SelectedStyle="\APASixthEditionOfficeOnline.xsl" StyleName="APA" Version="6"/>
+</file>
+
+<file path=customXml/itemProps1.xml><?xml version="1.0" encoding="utf-8"?>
+<ds:datastoreItem xmlns:ds="http://schemas.openxmlformats.org/officeDocument/2006/customXml" ds:itemID="{5D5C2367-7EA9-43B6-B841-AC899BBE5DAA}">
+  <ds:schemaRefs>
+    <ds:schemaRef ds:uri="http://schemas.openxmlformats.org/officeDocument/2006/bibliography"/>
+  </ds:schemaRefs>
+</ds:datastoreItem>
 </file>
</xml_diff>